<commit_message>
handle for SPI protocol
</commit_message>
<xml_diff>
--- a/doc/System design.docx
+++ b/doc/System design.docx
@@ -25,6 +25,261 @@
       </w:r>
     </w:p>
     <w:p>
+      <w:pPr>
+        <w:numPr>
+          <w:ilvl w:val="0"/>
+          <w:numId w:val="1"/>
+        </w:numPr>
+        <w:spacing w:before="100" w:beforeAutospacing="1" w:after="100" w:afterAutospacing="1" w:line="240" w:lineRule="auto"/>
+        <w:rPr>
+          <w:rFonts w:ascii="Times New Roman" w:eastAsia="Times New Roman" w:hAnsi="Times New Roman" w:cs="Times New Roman"/>
+          <w:sz w:val="24"/>
+          <w:szCs w:val="24"/>
+        </w:rPr>
+      </w:pPr>
+      <w:r>
+        <w:rPr>
+          <w:rFonts w:ascii="Times New Roman" w:eastAsia="Times New Roman" w:hAnsi="Times New Roman" w:cs="Times New Roman"/>
+          <w:sz w:val="24"/>
+          <w:szCs w:val="24"/>
+        </w:rPr>
+        <w:t>2.4GHz RF transceiver Module</w:t>
+      </w:r>
+    </w:p>
+    <w:p>
+      <w:pPr>
+        <w:numPr>
+          <w:ilvl w:val="0"/>
+          <w:numId w:val="1"/>
+        </w:numPr>
+        <w:spacing w:before="100" w:beforeAutospacing="1" w:after="100" w:afterAutospacing="1" w:line="240" w:lineRule="auto"/>
+        <w:rPr>
+          <w:rFonts w:ascii="Times New Roman" w:eastAsia="Times New Roman" w:hAnsi="Times New Roman" w:cs="Times New Roman"/>
+          <w:sz w:val="24"/>
+          <w:szCs w:val="24"/>
+        </w:rPr>
+      </w:pPr>
+      <w:r>
+        <w:rPr>
+          <w:rFonts w:ascii="Times New Roman" w:eastAsia="Times New Roman" w:hAnsi="Times New Roman" w:cs="Times New Roman"/>
+          <w:sz w:val="24"/>
+          <w:szCs w:val="24"/>
+        </w:rPr>
+        <w:t>Operating Voltage: 3.3V</w:t>
+      </w:r>
+    </w:p>
+    <w:p>
+      <w:pPr>
+        <w:numPr>
+          <w:ilvl w:val="0"/>
+          <w:numId w:val="1"/>
+        </w:numPr>
+        <w:spacing w:before="100" w:beforeAutospacing="1" w:after="100" w:afterAutospacing="1" w:line="240" w:lineRule="auto"/>
+        <w:rPr>
+          <w:rFonts w:ascii="Times New Roman" w:eastAsia="Times New Roman" w:hAnsi="Times New Roman" w:cs="Times New Roman"/>
+          <w:sz w:val="24"/>
+          <w:szCs w:val="24"/>
+        </w:rPr>
+      </w:pPr>
+      <w:r>
+        <w:rPr>
+          <w:rFonts w:ascii="Times New Roman" w:eastAsia="Times New Roman" w:hAnsi="Times New Roman" w:cs="Times New Roman"/>
+          <w:sz w:val="24"/>
+          <w:szCs w:val="24"/>
+        </w:rPr>
+        <w:t>Nominal current: 50mA</w:t>
+      </w:r>
+    </w:p>
+    <w:p>
+      <w:pPr>
+        <w:numPr>
+          <w:ilvl w:val="0"/>
+          <w:numId w:val="1"/>
+        </w:numPr>
+        <w:spacing w:before="100" w:beforeAutospacing="1" w:after="100" w:afterAutospacing="1" w:line="240" w:lineRule="auto"/>
+        <w:rPr>
+          <w:rFonts w:ascii="Times New Roman" w:eastAsia="Times New Roman" w:hAnsi="Times New Roman" w:cs="Times New Roman"/>
+          <w:sz w:val="24"/>
+          <w:szCs w:val="24"/>
+        </w:rPr>
+      </w:pPr>
+      <w:proofErr w:type="gramStart"/>
+      <w:r>
+        <w:rPr>
+          <w:rFonts w:ascii="Times New Roman" w:eastAsia="Times New Roman" w:hAnsi="Times New Roman" w:cs="Times New Roman"/>
+          <w:sz w:val="24"/>
+          <w:szCs w:val="24"/>
+        </w:rPr>
+        <w:t>Range :</w:t>
+      </w:r>
+      <w:proofErr w:type="gramEnd"/>
+      <w:r>
+        <w:rPr>
+          <w:rFonts w:ascii="Times New Roman" w:eastAsia="Times New Roman" w:hAnsi="Times New Roman" w:cs="Times New Roman"/>
+          <w:sz w:val="24"/>
+          <w:szCs w:val="24"/>
+        </w:rPr>
+        <w:t xml:space="preserve"> 50 – 200 feet</w:t>
+      </w:r>
+    </w:p>
+    <w:p>
+      <w:pPr>
+        <w:numPr>
+          <w:ilvl w:val="0"/>
+          <w:numId w:val="1"/>
+        </w:numPr>
+        <w:spacing w:before="100" w:beforeAutospacing="1" w:after="100" w:afterAutospacing="1" w:line="240" w:lineRule="auto"/>
+        <w:rPr>
+          <w:rFonts w:ascii="Times New Roman" w:eastAsia="Times New Roman" w:hAnsi="Times New Roman" w:cs="Times New Roman"/>
+          <w:sz w:val="24"/>
+          <w:szCs w:val="24"/>
+        </w:rPr>
+      </w:pPr>
+      <w:r>
+        <w:rPr>
+          <w:rFonts w:ascii="Times New Roman" w:eastAsia="Times New Roman" w:hAnsi="Times New Roman" w:cs="Times New Roman"/>
+          <w:sz w:val="24"/>
+          <w:szCs w:val="24"/>
+        </w:rPr>
+        <w:t>Operating current: 250mA (maximum)</w:t>
+      </w:r>
+    </w:p>
+    <w:p>
+      <w:pPr>
+        <w:numPr>
+          <w:ilvl w:val="0"/>
+          <w:numId w:val="1"/>
+        </w:numPr>
+        <w:spacing w:before="100" w:beforeAutospacing="1" w:after="100" w:afterAutospacing="1" w:line="240" w:lineRule="auto"/>
+        <w:rPr>
+          <w:rFonts w:ascii="Times New Roman" w:eastAsia="Times New Roman" w:hAnsi="Times New Roman" w:cs="Times New Roman"/>
+          <w:sz w:val="24"/>
+          <w:szCs w:val="24"/>
+        </w:rPr>
+      </w:pPr>
+      <w:r>
+        <w:rPr>
+          <w:rFonts w:ascii="Times New Roman" w:eastAsia="Times New Roman" w:hAnsi="Times New Roman" w:cs="Times New Roman"/>
+          <w:sz w:val="24"/>
+          <w:szCs w:val="24"/>
+        </w:rPr>
+        <w:t>Communication Protocol: SPI</w:t>
+      </w:r>
+    </w:p>
+    <w:p>
+      <w:pPr>
+        <w:numPr>
+          <w:ilvl w:val="0"/>
+          <w:numId w:val="1"/>
+        </w:numPr>
+        <w:spacing w:before="100" w:beforeAutospacing="1" w:after="100" w:afterAutospacing="1" w:line="240" w:lineRule="auto"/>
+        <w:rPr>
+          <w:rFonts w:ascii="Times New Roman" w:eastAsia="Times New Roman" w:hAnsi="Times New Roman" w:cs="Times New Roman"/>
+          <w:sz w:val="24"/>
+          <w:szCs w:val="24"/>
+        </w:rPr>
+      </w:pPr>
+      <w:r>
+        <w:rPr>
+          <w:rFonts w:ascii="Times New Roman" w:eastAsia="Times New Roman" w:hAnsi="Times New Roman" w:cs="Times New Roman"/>
+          <w:sz w:val="24"/>
+          <w:szCs w:val="24"/>
+        </w:rPr>
+        <w:t>Baud Rate: 250 kbps - 2 Mbps.</w:t>
+      </w:r>
+    </w:p>
+    <w:p>
+      <w:pPr>
+        <w:numPr>
+          <w:ilvl w:val="0"/>
+          <w:numId w:val="1"/>
+        </w:numPr>
+        <w:spacing w:before="100" w:beforeAutospacing="1" w:after="100" w:afterAutospacing="1" w:line="240" w:lineRule="auto"/>
+        <w:rPr>
+          <w:rFonts w:ascii="Times New Roman" w:eastAsia="Times New Roman" w:hAnsi="Times New Roman" w:cs="Times New Roman"/>
+          <w:sz w:val="24"/>
+          <w:szCs w:val="24"/>
+        </w:rPr>
+      </w:pPr>
+      <w:r>
+        <w:rPr>
+          <w:rFonts w:ascii="Times New Roman" w:eastAsia="Times New Roman" w:hAnsi="Times New Roman" w:cs="Times New Roman"/>
+          <w:sz w:val="24"/>
+          <w:szCs w:val="24"/>
+        </w:rPr>
+        <w:t>Channel Range: 125</w:t>
+      </w:r>
+    </w:p>
+    <w:p>
+      <w:pPr>
+        <w:numPr>
+          <w:ilvl w:val="0"/>
+          <w:numId w:val="1"/>
+        </w:numPr>
+        <w:spacing w:before="100" w:beforeAutospacing="1" w:after="100" w:afterAutospacing="1" w:line="240" w:lineRule="auto"/>
+        <w:rPr>
+          <w:rFonts w:ascii="Times New Roman" w:eastAsia="Times New Roman" w:hAnsi="Times New Roman" w:cs="Times New Roman"/>
+          <w:sz w:val="24"/>
+          <w:szCs w:val="24"/>
+        </w:rPr>
+      </w:pPr>
+      <w:r>
+        <w:rPr>
+          <w:rFonts w:ascii="Times New Roman" w:eastAsia="Times New Roman" w:hAnsi="Times New Roman" w:cs="Times New Roman"/>
+          <w:sz w:val="24"/>
+          <w:szCs w:val="24"/>
+        </w:rPr>
+        <w:t>Maximum Pipelines/</w:t>
+      </w:r>
+      <w:proofErr w:type="gramStart"/>
+      <w:r>
+        <w:rPr>
+          <w:rFonts w:ascii="Times New Roman" w:eastAsia="Times New Roman" w:hAnsi="Times New Roman" w:cs="Times New Roman"/>
+          <w:sz w:val="24"/>
+          <w:szCs w:val="24"/>
+        </w:rPr>
+        <w:t>node :</w:t>
+      </w:r>
+      <w:proofErr w:type="gramEnd"/>
+      <w:r>
+        <w:rPr>
+          <w:rFonts w:ascii="Times New Roman" w:eastAsia="Times New Roman" w:hAnsi="Times New Roman" w:cs="Times New Roman"/>
+          <w:sz w:val="24"/>
+          <w:szCs w:val="24"/>
+        </w:rPr>
+        <w:t xml:space="preserve"> 6</w:t>
+      </w:r>
+    </w:p>
+    <w:p>
+      <w:pPr>
+        <w:numPr>
+          <w:ilvl w:val="0"/>
+          <w:numId w:val="1"/>
+        </w:numPr>
+        <w:spacing w:before="100" w:beforeAutospacing="1" w:after="100" w:afterAutospacing="1" w:line="240" w:lineRule="auto"/>
+        <w:rPr>
+          <w:rFonts w:ascii="Times New Roman" w:eastAsia="Times New Roman" w:hAnsi="Times New Roman" w:cs="Times New Roman"/>
+          <w:sz w:val="24"/>
+          <w:szCs w:val="24"/>
+        </w:rPr>
+      </w:pPr>
+      <w:r>
+        <w:rPr>
+          <w:rFonts w:ascii="Times New Roman" w:eastAsia="Times New Roman" w:hAnsi="Times New Roman" w:cs="Times New Roman"/>
+          <w:sz w:val="24"/>
+          <w:szCs w:val="24"/>
+        </w:rPr>
+        <w:t>Low cost wireless solution</w:t>
+      </w:r>
+    </w:p>
+    <w:p>
+      <w:pPr>
+        <w:rPr>
+          <w:b/>
+        </w:rPr>
+      </w:pPr>
+    </w:p>
+    <w:p>
       <w:r>
         <w:t xml:space="preserve">-Power consumption is </w:t>
       </w:r>
@@ -85,6 +340,7 @@
         <w:rPr>
           <w:noProof/>
         </w:rPr>
+        <w:lastRenderedPageBreak/>
         <w:drawing>
           <wp:inline distT="0" distB="0" distL="0" distR="0" wp14:anchorId="291557D5" wp14:editId="1D8237E9">
             <wp:extent cx="1924050" cy="3933825"/>
@@ -101,7 +357,7 @@
                     <pic:cNvPicPr/>
                   </pic:nvPicPr>
                   <pic:blipFill>
-                    <a:blip r:embed="rId4"/>
+                    <a:blip r:embed="rId5"/>
                     <a:stretch>
                       <a:fillRect/>
                     </a:stretch>
@@ -124,6 +380,19 @@
     </w:p>
     <w:p>
       <w:r>
+        <w:t xml:space="preserve">Three of these pins are for SPI communication and they need to be connected to the SPI pins of the MCU Master. The pins CSN and CE can be connected to any </w:t>
+      </w:r>
+      <w:proofErr w:type="gramStart"/>
+      <w:r>
+        <w:t>digital  of</w:t>
+      </w:r>
+      <w:proofErr w:type="gramEnd"/>
+      <w:r>
+        <w:t xml:space="preserve"> the Master MCU and they are used for setting the module in standby or active mode, as well as for switching between transmit or command code. The last pin is an interrupt.</w:t>
+      </w:r>
+    </w:p>
+    <w:p>
+      <w:r>
         <w:t xml:space="preserve">Software: </w:t>
       </w:r>
     </w:p>
@@ -136,7 +405,7 @@
       <w:r>
         <w:t xml:space="preserve">Useful library for RF module at link: </w:t>
       </w:r>
-      <w:hyperlink r:id="rId5" w:history="1">
+      <w:hyperlink r:id="rId6" w:history="1">
         <w:r>
           <w:rPr>
             <w:rStyle w:val="Hyperlink"/>
@@ -148,6 +417,13 @@
     </w:p>
     <w:p>
       <w:r>
+        <w:t>https://github.com/nRF24/RF24</w:t>
+      </w:r>
+      <w:bookmarkStart w:id="0" w:name="_GoBack"/>
+      <w:bookmarkEnd w:id="0"/>
+    </w:p>
+    <w:p>
+      <w:r>
         <w:t>Go into Library Manager -&gt; Search RF24L -&gt; Install</w:t>
       </w:r>
     </w:p>
@@ -175,85 +451,12 @@
         <w:rPr>
           <w:noProof/>
         </w:rPr>
+        <w:lastRenderedPageBreak/>
         <w:drawing>
           <wp:inline distT="0" distB="0" distL="0" distR="0" wp14:anchorId="79EF4BDA" wp14:editId="4A8B7F13">
             <wp:extent cx="5943600" cy="4685030"/>
             <wp:effectExtent l="0" t="0" r="0" b="1270"/>
             <wp:docPr id="2" name="Picture 2"/>
-            <wp:cNvGraphicFramePr>
-              <a:graphicFrameLocks xmlns:a="http://schemas.openxmlformats.org/drawingml/2006/main" noChangeAspect="1"/>
-            </wp:cNvGraphicFramePr>
-            <a:graphic xmlns:a="http://schemas.openxmlformats.org/drawingml/2006/main">
-              <a:graphicData uri="http://schemas.openxmlformats.org/drawingml/2006/picture">
-                <pic:pic xmlns:pic="http://schemas.openxmlformats.org/drawingml/2006/picture">
-                  <pic:nvPicPr>
-                    <pic:cNvPr id="1" name=""/>
-                    <pic:cNvPicPr/>
-                  </pic:nvPicPr>
-                  <pic:blipFill>
-                    <a:blip r:embed="rId6"/>
-                    <a:stretch>
-                      <a:fillRect/>
-                    </a:stretch>
-                  </pic:blipFill>
-                  <pic:spPr>
-                    <a:xfrm>
-                      <a:off x="0" y="0"/>
-                      <a:ext cx="5943600" cy="4685030"/>
-                    </a:xfrm>
-                    <a:prstGeom prst="rect">
-                      <a:avLst/>
-                    </a:prstGeom>
-                  </pic:spPr>
-                </pic:pic>
-              </a:graphicData>
-            </a:graphic>
-          </wp:inline>
-        </w:drawing>
-      </w:r>
-    </w:p>
-    <w:p>
-      <w:r>
-        <w:t>Software: read analog signal.</w:t>
-      </w:r>
-    </w:p>
-    <w:p/>
-    <w:p>
-      <w:r>
-        <w:rPr>
-          <w:b/>
-        </w:rPr>
-        <w:t xml:space="preserve">3. L298 </w:t>
-      </w:r>
-      <w:proofErr w:type="spellStart"/>
-      <w:r>
-        <w:rPr>
-          <w:b/>
-        </w:rPr>
-        <w:t>HBridge</w:t>
-      </w:r>
-      <w:proofErr w:type="spellEnd"/>
-      <w:r>
-        <w:rPr>
-          <w:b/>
-        </w:rPr>
-        <w:t xml:space="preserve"> Circuit</w:t>
-      </w:r>
-      <w:r>
-        <w:t>.</w:t>
-      </w:r>
-    </w:p>
-    <w:p>
-      <w:r>
-        <w:rPr>
-          <w:noProof/>
-        </w:rPr>
-        <w:lastRenderedPageBreak/>
-        <w:drawing>
-          <wp:inline distT="0" distB="0" distL="0" distR="0" wp14:anchorId="74948602" wp14:editId="0B3A6D7C">
-            <wp:extent cx="4610100" cy="3362325"/>
-            <wp:effectExtent l="0" t="0" r="0" b="9525"/>
-            <wp:docPr id="3" name="Picture 3"/>
             <wp:cNvGraphicFramePr>
               <a:graphicFrameLocks xmlns:a="http://schemas.openxmlformats.org/drawingml/2006/main" noChangeAspect="1"/>
             </wp:cNvGraphicFramePr>
@@ -273,7 +476,7 @@
                   <pic:spPr>
                     <a:xfrm>
                       <a:off x="0" y="0"/>
-                      <a:ext cx="4610100" cy="3362325"/>
+                      <a:ext cx="5943600" cy="4685030"/>
                     </a:xfrm>
                     <a:prstGeom prst="rect">
                       <a:avLst/>
@@ -288,14 +491,46 @@
     </w:p>
     <w:p>
       <w:r>
+        <w:t>Software: read analog signal.</w:t>
+      </w:r>
+    </w:p>
+    <w:p/>
+    <w:p>
+      <w:r>
+        <w:rPr>
+          <w:b/>
+        </w:rPr>
+        <w:t xml:space="preserve">3. L298 </w:t>
+      </w:r>
+      <w:proofErr w:type="spellStart"/>
+      <w:r>
+        <w:rPr>
+          <w:b/>
+        </w:rPr>
+        <w:t>HBridge</w:t>
+      </w:r>
+      <w:proofErr w:type="spellEnd"/>
+      <w:r>
+        <w:rPr>
+          <w:b/>
+        </w:rPr>
+        <w:t xml:space="preserve"> Circuit</w:t>
+      </w:r>
+      <w:r>
+        <w:t>.</w:t>
+      </w:r>
+    </w:p>
+    <w:p>
+      <w:r>
         <w:rPr>
           <w:noProof/>
         </w:rPr>
+        <w:lastRenderedPageBreak/>
         <w:drawing>
-          <wp:inline distT="0" distB="0" distL="0" distR="0" wp14:anchorId="034B7FA7" wp14:editId="1F00D499">
-            <wp:extent cx="5038725" cy="4705350"/>
-            <wp:effectExtent l="0" t="0" r="9525" b="0"/>
-            <wp:docPr id="4" name="Picture 4"/>
+          <wp:inline distT="0" distB="0" distL="0" distR="0" wp14:anchorId="74948602" wp14:editId="0B3A6D7C">
+            <wp:extent cx="4610100" cy="3362325"/>
+            <wp:effectExtent l="0" t="0" r="0" b="9525"/>
+            <wp:docPr id="3" name="Picture 3"/>
             <wp:cNvGraphicFramePr>
               <a:graphicFrameLocks xmlns:a="http://schemas.openxmlformats.org/drawingml/2006/main" noChangeAspect="1"/>
             </wp:cNvGraphicFramePr>
@@ -315,6 +550,48 @@
                   <pic:spPr>
                     <a:xfrm>
                       <a:off x="0" y="0"/>
+                      <a:ext cx="4610100" cy="3362325"/>
+                    </a:xfrm>
+                    <a:prstGeom prst="rect">
+                      <a:avLst/>
+                    </a:prstGeom>
+                  </pic:spPr>
+                </pic:pic>
+              </a:graphicData>
+            </a:graphic>
+          </wp:inline>
+        </w:drawing>
+      </w:r>
+    </w:p>
+    <w:p>
+      <w:r>
+        <w:rPr>
+          <w:noProof/>
+        </w:rPr>
+        <w:drawing>
+          <wp:inline distT="0" distB="0" distL="0" distR="0" wp14:anchorId="034B7FA7" wp14:editId="1F00D499">
+            <wp:extent cx="5038725" cy="4705350"/>
+            <wp:effectExtent l="0" t="0" r="9525" b="0"/>
+            <wp:docPr id="4" name="Picture 4"/>
+            <wp:cNvGraphicFramePr>
+              <a:graphicFrameLocks xmlns:a="http://schemas.openxmlformats.org/drawingml/2006/main" noChangeAspect="1"/>
+            </wp:cNvGraphicFramePr>
+            <a:graphic xmlns:a="http://schemas.openxmlformats.org/drawingml/2006/main">
+              <a:graphicData uri="http://schemas.openxmlformats.org/drawingml/2006/picture">
+                <pic:pic xmlns:pic="http://schemas.openxmlformats.org/drawingml/2006/picture">
+                  <pic:nvPicPr>
+                    <pic:cNvPr id="1" name=""/>
+                    <pic:cNvPicPr/>
+                  </pic:nvPicPr>
+                  <pic:blipFill>
+                    <a:blip r:embed="rId9"/>
+                    <a:stretch>
+                      <a:fillRect/>
+                    </a:stretch>
+                  </pic:blipFill>
+                  <pic:spPr>
+                    <a:xfrm>
+                      <a:off x="0" y="0"/>
                       <a:ext cx="5038725" cy="4705350"/>
                     </a:xfrm>
                     <a:prstGeom prst="rect">
@@ -379,7 +656,7 @@
                     </pic:cNvPicPr>
                   </pic:nvPicPr>
                   <pic:blipFill>
-                    <a:blip r:embed="rId9">
+                    <a:blip r:embed="rId10">
                       <a:extLst>
                         <a:ext uri="{28A0092B-C50C-407E-A947-70E740481C1C}">
                           <a14:useLocalDpi xmlns:a14="http://schemas.microsoft.com/office/drawing/2010/main" val="0"/>
@@ -421,7 +698,6 @@
       </w:r>
     </w:p>
     <w:p>
-      <w:bookmarkStart w:id="0" w:name="_GoBack"/>
       <w:r>
         <w:rPr>
           <w:noProof/>
@@ -442,7 +718,7 @@
                     <pic:cNvPicPr/>
                   </pic:nvPicPr>
                   <pic:blipFill>
-                    <a:blip r:embed="rId10"/>
+                    <a:blip r:embed="rId11"/>
                     <a:stretch>
                       <a:fillRect/>
                     </a:stretch>
@@ -462,7 +738,6 @@
           </wp:inline>
         </w:drawing>
       </w:r>
-      <w:bookmarkEnd w:id="0"/>
     </w:p>
     <w:sectPr>
       <w:pgSz w:w="12240" w:h="15840"/>
@@ -472,6 +747,163 @@
     </w:sectPr>
   </w:body>
 </w:document>
+</file>
+
+<file path=word/numbering.xml><?xml version="1.0" encoding="utf-8"?>
+<w:numbering xmlns:wpc="http://schemas.microsoft.com/office/word/2010/wordprocessingCanvas" xmlns:cx="http://schemas.microsoft.com/office/drawing/2014/chartex" xmlns:mc="http://schemas.openxmlformats.org/markup-compatibility/2006" xmlns:o="urn:schemas-microsoft-com:office:office" xmlns:r="http://schemas.openxmlformats.org/officeDocument/2006/relationships" xmlns:m="http://schemas.openxmlformats.org/officeDocument/2006/math" xmlns:v="urn:schemas-microsoft-com:vml" xmlns:wp14="http://schemas.microsoft.com/office/word/2010/wordprocessingDrawing" xmlns:wp="http://schemas.openxmlformats.org/drawingml/2006/wordprocessingDrawing" xmlns:w10="urn:schemas-microsoft-com:office:word" xmlns:w="http://schemas.openxmlformats.org/wordprocessingml/2006/main" xmlns:w14="http://schemas.microsoft.com/office/word/2010/wordml" xmlns:w15="http://schemas.microsoft.com/office/word/2012/wordml" xmlns:w16se="http://schemas.microsoft.com/office/word/2015/wordml/symex" xmlns:wpg="http://schemas.microsoft.com/office/word/2010/wordprocessingGroup" xmlns:wpi="http://schemas.microsoft.com/office/word/2010/wordprocessingInk" xmlns:wne="http://schemas.microsoft.com/office/word/2006/wordml" xmlns:wps="http://schemas.microsoft.com/office/word/2010/wordprocessingShape" mc:Ignorable="w14 w15 w16se wp14">
+  <w:abstractNum w:abstractNumId="0" w15:restartNumberingAfterBreak="0">
+    <w:nsid w:val="356A6582"/>
+    <w:multiLevelType w:val="multilevel"/>
+    <w:tmpl w:val="E6FE4574"/>
+    <w:lvl w:ilvl="0">
+      <w:start w:val="1"/>
+      <w:numFmt w:val="bullet"/>
+      <w:lvlText w:val=""/>
+      <w:lvlJc w:val="left"/>
+      <w:pPr>
+        <w:tabs>
+          <w:tab w:val="num" w:pos="720"/>
+        </w:tabs>
+        <w:ind w:left="720" w:hanging="360"/>
+      </w:pPr>
+      <w:rPr>
+        <w:rFonts w:ascii="Symbol" w:hAnsi="Symbol" w:hint="default"/>
+        <w:sz w:val="20"/>
+      </w:rPr>
+    </w:lvl>
+    <w:lvl w:ilvl="1" w:tentative="1">
+      <w:start w:val="1"/>
+      <w:numFmt w:val="bullet"/>
+      <w:lvlText w:val="o"/>
+      <w:lvlJc w:val="left"/>
+      <w:pPr>
+        <w:tabs>
+          <w:tab w:val="num" w:pos="1440"/>
+        </w:tabs>
+        <w:ind w:left="1440" w:hanging="360"/>
+      </w:pPr>
+      <w:rPr>
+        <w:rFonts w:ascii="Courier New" w:hAnsi="Courier New" w:hint="default"/>
+        <w:sz w:val="20"/>
+      </w:rPr>
+    </w:lvl>
+    <w:lvl w:ilvl="2" w:tentative="1">
+      <w:start w:val="1"/>
+      <w:numFmt w:val="bullet"/>
+      <w:lvlText w:val=""/>
+      <w:lvlJc w:val="left"/>
+      <w:pPr>
+        <w:tabs>
+          <w:tab w:val="num" w:pos="2160"/>
+        </w:tabs>
+        <w:ind w:left="2160" w:hanging="360"/>
+      </w:pPr>
+      <w:rPr>
+        <w:rFonts w:ascii="Wingdings" w:hAnsi="Wingdings" w:hint="default"/>
+        <w:sz w:val="20"/>
+      </w:rPr>
+    </w:lvl>
+    <w:lvl w:ilvl="3" w:tentative="1">
+      <w:start w:val="1"/>
+      <w:numFmt w:val="bullet"/>
+      <w:lvlText w:val=""/>
+      <w:lvlJc w:val="left"/>
+      <w:pPr>
+        <w:tabs>
+          <w:tab w:val="num" w:pos="2880"/>
+        </w:tabs>
+        <w:ind w:left="2880" w:hanging="360"/>
+      </w:pPr>
+      <w:rPr>
+        <w:rFonts w:ascii="Wingdings" w:hAnsi="Wingdings" w:hint="default"/>
+        <w:sz w:val="20"/>
+      </w:rPr>
+    </w:lvl>
+    <w:lvl w:ilvl="4" w:tentative="1">
+      <w:start w:val="1"/>
+      <w:numFmt w:val="bullet"/>
+      <w:lvlText w:val=""/>
+      <w:lvlJc w:val="left"/>
+      <w:pPr>
+        <w:tabs>
+          <w:tab w:val="num" w:pos="3600"/>
+        </w:tabs>
+        <w:ind w:left="3600" w:hanging="360"/>
+      </w:pPr>
+      <w:rPr>
+        <w:rFonts w:ascii="Wingdings" w:hAnsi="Wingdings" w:hint="default"/>
+        <w:sz w:val="20"/>
+      </w:rPr>
+    </w:lvl>
+    <w:lvl w:ilvl="5" w:tentative="1">
+      <w:start w:val="1"/>
+      <w:numFmt w:val="bullet"/>
+      <w:lvlText w:val=""/>
+      <w:lvlJc w:val="left"/>
+      <w:pPr>
+        <w:tabs>
+          <w:tab w:val="num" w:pos="4320"/>
+        </w:tabs>
+        <w:ind w:left="4320" w:hanging="360"/>
+      </w:pPr>
+      <w:rPr>
+        <w:rFonts w:ascii="Wingdings" w:hAnsi="Wingdings" w:hint="default"/>
+        <w:sz w:val="20"/>
+      </w:rPr>
+    </w:lvl>
+    <w:lvl w:ilvl="6" w:tentative="1">
+      <w:start w:val="1"/>
+      <w:numFmt w:val="bullet"/>
+      <w:lvlText w:val=""/>
+      <w:lvlJc w:val="left"/>
+      <w:pPr>
+        <w:tabs>
+          <w:tab w:val="num" w:pos="5040"/>
+        </w:tabs>
+        <w:ind w:left="5040" w:hanging="360"/>
+      </w:pPr>
+      <w:rPr>
+        <w:rFonts w:ascii="Wingdings" w:hAnsi="Wingdings" w:hint="default"/>
+        <w:sz w:val="20"/>
+      </w:rPr>
+    </w:lvl>
+    <w:lvl w:ilvl="7" w:tentative="1">
+      <w:start w:val="1"/>
+      <w:numFmt w:val="bullet"/>
+      <w:lvlText w:val=""/>
+      <w:lvlJc w:val="left"/>
+      <w:pPr>
+        <w:tabs>
+          <w:tab w:val="num" w:pos="5760"/>
+        </w:tabs>
+        <w:ind w:left="5760" w:hanging="360"/>
+      </w:pPr>
+      <w:rPr>
+        <w:rFonts w:ascii="Wingdings" w:hAnsi="Wingdings" w:hint="default"/>
+        <w:sz w:val="20"/>
+      </w:rPr>
+    </w:lvl>
+    <w:lvl w:ilvl="8" w:tentative="1">
+      <w:start w:val="1"/>
+      <w:numFmt w:val="bullet"/>
+      <w:lvlText w:val=""/>
+      <w:lvlJc w:val="left"/>
+      <w:pPr>
+        <w:tabs>
+          <w:tab w:val="num" w:pos="6480"/>
+        </w:tabs>
+        <w:ind w:left="6480" w:hanging="360"/>
+      </w:pPr>
+      <w:rPr>
+        <w:rFonts w:ascii="Wingdings" w:hAnsi="Wingdings" w:hint="default"/>
+        <w:sz w:val="20"/>
+      </w:rPr>
+    </w:lvl>
+  </w:abstractNum>
+  <w:num w:numId="1">
+    <w:abstractNumId w:val="0"/>
+  </w:num>
+</w:numbering>
 </file>
 
 <file path=word/styles.xml><?xml version="1.0" encoding="utf-8"?>

</xml_diff>

<commit_message>
add client and server web
</commit_message>
<xml_diff>
--- a/doc/System design.docx
+++ b/doc/System design.docx
@@ -103,23 +103,13 @@
           <w:szCs w:val="24"/>
         </w:rPr>
       </w:pPr>
-      <w:proofErr w:type="gramStart"/>
       <w:r>
         <w:rPr>
           <w:rFonts w:ascii="Times New Roman" w:eastAsia="Times New Roman" w:hAnsi="Times New Roman" w:cs="Times New Roman"/>
           <w:sz w:val="24"/>
           <w:szCs w:val="24"/>
         </w:rPr>
-        <w:t>Range :</w:t>
-      </w:r>
-      <w:proofErr w:type="gramEnd"/>
-      <w:r>
-        <w:rPr>
-          <w:rFonts w:ascii="Times New Roman" w:eastAsia="Times New Roman" w:hAnsi="Times New Roman" w:cs="Times New Roman"/>
-          <w:sz w:val="24"/>
-          <w:szCs w:val="24"/>
-        </w:rPr>
-        <w:t xml:space="preserve"> 50 – 200 feet</w:t>
+        <w:t>Range : 50 – 200 feet</w:t>
       </w:r>
     </w:p>
     <w:p>
@@ -229,25 +219,7 @@
           <w:sz w:val="24"/>
           <w:szCs w:val="24"/>
         </w:rPr>
-        <w:t>Maximum Pipelines/</w:t>
-      </w:r>
-      <w:proofErr w:type="gramStart"/>
-      <w:r>
-        <w:rPr>
-          <w:rFonts w:ascii="Times New Roman" w:eastAsia="Times New Roman" w:hAnsi="Times New Roman" w:cs="Times New Roman"/>
-          <w:sz w:val="24"/>
-          <w:szCs w:val="24"/>
-        </w:rPr>
-        <w:t>node :</w:t>
-      </w:r>
-      <w:proofErr w:type="gramEnd"/>
-      <w:r>
-        <w:rPr>
-          <w:rFonts w:ascii="Times New Roman" w:eastAsia="Times New Roman" w:hAnsi="Times New Roman" w:cs="Times New Roman"/>
-          <w:sz w:val="24"/>
-          <w:szCs w:val="24"/>
-        </w:rPr>
-        <w:t xml:space="preserve"> 6</w:t>
+        <w:t>Maximum Pipelines/node : 6</w:t>
       </w:r>
     </w:p>
     <w:p>
@@ -281,15 +253,7 @@
     </w:p>
     <w:p>
       <w:r>
-        <w:t xml:space="preserve">-Power consumption is </w:t>
-      </w:r>
-      <w:proofErr w:type="gramStart"/>
-      <w:r>
-        <w:t>around  12</w:t>
-      </w:r>
-      <w:proofErr w:type="gramEnd"/>
-      <w:r>
-        <w:t xml:space="preserve"> mA during transmission which is even lesser then the led.</w:t>
+        <w:t>-Power consumption is around  12 mA during transmission which is even lesser then the led.</w:t>
       </w:r>
     </w:p>
     <w:p>
@@ -299,13 +263,8 @@
     </w:p>
     <w:p>
       <w:r>
-        <w:t xml:space="preserve">-Its range can reach up to 100 meters if used in open space and with </w:t>
-      </w:r>
-      <w:proofErr w:type="gramStart"/>
-      <w:r>
-        <w:t>antenna..</w:t>
-      </w:r>
-      <w:proofErr w:type="gramEnd"/>
+        <w:t>-Its range can reach up to 100 meters if used in open space and with antenna..</w:t>
+      </w:r>
     </w:p>
     <w:p>
       <w:r>
@@ -380,15 +339,7 @@
     </w:p>
     <w:p>
       <w:r>
-        <w:t xml:space="preserve">Three of these pins are for SPI communication and they need to be connected to the SPI pins of the MCU Master. The pins CSN and CE can be connected to any </w:t>
-      </w:r>
-      <w:proofErr w:type="gramStart"/>
-      <w:r>
-        <w:t>digital  of</w:t>
-      </w:r>
-      <w:proofErr w:type="gramEnd"/>
-      <w:r>
-        <w:t xml:space="preserve"> the Master MCU and they are used for setting the module in standby or active mode, as well as for switching between transmit or command code. The last pin is an interrupt.</w:t>
+        <w:t>Three of these pins are for SPI communication and they need to be connected to the SPI pins of the MCU Master. The pins CSN and CE can be connected to any digital  of the Master MCU and they are used for setting the module in standby or active mode, as well as for switching between transmit or command code. The last pin is an interrupt.</w:t>
       </w:r>
     </w:p>
     <w:p>
@@ -430,14 +381,12 @@
       <w:r>
         <w:t xml:space="preserve">2. </w:t>
       </w:r>
-      <w:proofErr w:type="spellStart"/>
       <w:r>
         <w:rPr>
           <w:b/>
         </w:rPr>
         <w:t>JoyStick</w:t>
       </w:r>
-      <w:proofErr w:type="spellEnd"/>
     </w:p>
     <w:p>
       <w:r>
@@ -498,21 +447,7 @@
         <w:rPr>
           <w:b/>
         </w:rPr>
-        <w:t xml:space="preserve">3. L298 </w:t>
-      </w:r>
-      <w:proofErr w:type="spellStart"/>
-      <w:r>
-        <w:rPr>
-          <w:b/>
-        </w:rPr>
-        <w:t>HBridge</w:t>
-      </w:r>
-      <w:proofErr w:type="spellEnd"/>
-      <w:r>
-        <w:rPr>
-          <w:b/>
-        </w:rPr>
-        <w:t xml:space="preserve"> Circuit</w:t>
+        <w:t>3. L298 HBridge Circuit</w:t>
       </w:r>
       <w:r>
         <w:t>.</w:t>
@@ -619,15 +554,7 @@
     </w:p>
     <w:p>
       <w:r>
-        <w:t xml:space="preserve">Arduino Uno is </w:t>
-      </w:r>
-      <w:proofErr w:type="spellStart"/>
-      <w:r>
-        <w:t>base</w:t>
-      </w:r>
-      <w:proofErr w:type="spellEnd"/>
-      <w:r>
-        <w:t xml:space="preserve"> on AVR microcontroller called Atmega328. This controller comes with 2KB SRAM, 32 KB of flash memory, 1 KB of EEPROM. Arduino Board comes with 14 digital pins and 6 analog pins. On-Chip ADC is used to sample these pins. A 16 MHz frequency crystal oscillator is equipped on the board.</w:t>
+        <w:t>Arduino Uno is base on AVR microcontroller called Atmega328. This controller comes with 2KB SRAM, 32 KB of flash memory, 1 KB of EEPROM. Arduino Board comes with 14 digital pins and 6 analog pins. On-Chip ADC is used to sample these pins. A 16 MHz frequency crystal oscillator is equipped on the board.</w:t>
       </w:r>
     </w:p>
     <w:p/>
@@ -714,30 +641,12 @@
       <w:r>
         <w:t xml:space="preserve">Just like with a regular Arduino, you can set the function of a pin using </w:t>
       </w:r>
-      <w:proofErr w:type="spellStart"/>
-      <w:proofErr w:type="gramStart"/>
-      <w:r>
-        <w:rPr>
-          <w:rStyle w:val="HTMLCode"/>
-          <w:rFonts w:eastAsiaTheme="majorEastAsia"/>
-        </w:rPr>
-        <w:t>pinMode</w:t>
-      </w:r>
-      <w:proofErr w:type="spellEnd"/>
-      <w:r>
-        <w:rPr>
-          <w:rStyle w:val="HTMLCode"/>
-          <w:rFonts w:eastAsiaTheme="majorEastAsia"/>
-        </w:rPr>
-        <w:t>(</w:t>
-      </w:r>
-      <w:proofErr w:type="gramEnd"/>
-      <w:r>
-        <w:rPr>
-          <w:rStyle w:val="HTMLCode"/>
-          <w:rFonts w:eastAsiaTheme="majorEastAsia"/>
-        </w:rPr>
-        <w:t>pin, mode);</w:t>
+      <w:r>
+        <w:rPr>
+          <w:rStyle w:val="HTMLCode"/>
+          <w:rFonts w:eastAsiaTheme="majorEastAsia"/>
+        </w:rPr>
+        <w:t>pinMode(pin, mode);</w:t>
       </w:r>
       <w:r>
         <w:t xml:space="preserve"> where </w:t>
@@ -808,15 +717,7 @@
         <w:pStyle w:val="NormalWeb"/>
       </w:pPr>
       <w:r>
-        <w:t xml:space="preserve">(*) </w:t>
-      </w:r>
-      <w:proofErr w:type="spellStart"/>
-      <w:r>
-        <w:t>NodeMCU</w:t>
-      </w:r>
-      <w:proofErr w:type="spellEnd"/>
-      <w:r>
-        <w:t xml:space="preserve"> uses a different pin mapping, read more </w:t>
+        <w:t xml:space="preserve">(*) NodeMCU uses a different pin mapping, read more </w:t>
       </w:r>
       <w:hyperlink r:id="rId11" w:anchor="nodemcu-09" w:history="1">
         <w:r>
@@ -828,40 +729,14 @@
         </w:r>
       </w:hyperlink>
       <w:r>
-        <w:t xml:space="preserve">. To address a </w:t>
-      </w:r>
-      <w:proofErr w:type="spellStart"/>
-      <w:r>
-        <w:t>NodeMCU</w:t>
-      </w:r>
-      <w:proofErr w:type="spellEnd"/>
-      <w:r>
-        <w:t xml:space="preserve"> pin, e.g. pin 5, use D5: for instance: </w:t>
-      </w:r>
-      <w:proofErr w:type="spellStart"/>
-      <w:proofErr w:type="gramStart"/>
-      <w:r>
-        <w:rPr>
-          <w:rStyle w:val="HTMLCode"/>
-          <w:rFonts w:eastAsiaTheme="majorEastAsia"/>
-        </w:rPr>
-        <w:t>pinMode</w:t>
-      </w:r>
-      <w:proofErr w:type="spellEnd"/>
-      <w:r>
-        <w:rPr>
-          <w:rStyle w:val="HTMLCode"/>
-          <w:rFonts w:eastAsiaTheme="majorEastAsia"/>
-        </w:rPr>
-        <w:t>(</w:t>
-      </w:r>
-      <w:proofErr w:type="gramEnd"/>
-      <w:r>
-        <w:rPr>
-          <w:rStyle w:val="HTMLCode"/>
-          <w:rFonts w:eastAsiaTheme="majorEastAsia"/>
-        </w:rPr>
-        <w:t>D5, OUTPUT);</w:t>
+        <w:t xml:space="preserve">. To address a NodeMCU pin, e.g. pin 5, use D5: for instance: </w:t>
+      </w:r>
+      <w:r>
+        <w:rPr>
+          <w:rStyle w:val="HTMLCode"/>
+          <w:rFonts w:eastAsiaTheme="majorEastAsia"/>
+        </w:rPr>
+        <w:t>pinMode(D5, OUTPUT);</w:t>
       </w:r>
     </w:p>
     <w:p>
@@ -871,30 +746,12 @@
       <w:r>
         <w:t xml:space="preserve">To set an output pin high (3.3V) or low (0V), use </w:t>
       </w:r>
-      <w:proofErr w:type="spellStart"/>
-      <w:proofErr w:type="gramStart"/>
-      <w:r>
-        <w:rPr>
-          <w:rStyle w:val="HTMLCode"/>
-          <w:rFonts w:eastAsiaTheme="majorEastAsia"/>
-        </w:rPr>
-        <w:t>digitalWrite</w:t>
-      </w:r>
-      <w:proofErr w:type="spellEnd"/>
-      <w:r>
-        <w:rPr>
-          <w:rStyle w:val="HTMLCode"/>
-          <w:rFonts w:eastAsiaTheme="majorEastAsia"/>
-        </w:rPr>
-        <w:t>(</w:t>
-      </w:r>
-      <w:proofErr w:type="gramEnd"/>
-      <w:r>
-        <w:rPr>
-          <w:rStyle w:val="HTMLCode"/>
-          <w:rFonts w:eastAsiaTheme="majorEastAsia"/>
-        </w:rPr>
-        <w:t>pin, value);</w:t>
+      <w:r>
+        <w:rPr>
+          <w:rStyle w:val="HTMLCode"/>
+          <w:rFonts w:eastAsiaTheme="majorEastAsia"/>
+        </w:rPr>
+        <w:t>digitalWrite(pin, value);</w:t>
       </w:r>
       <w:r>
         <w:t xml:space="preserve"> where </w:t>
@@ -947,21 +804,12 @@
       <w:r>
         <w:t xml:space="preserve">To read an input, use </w:t>
       </w:r>
-      <w:proofErr w:type="spellStart"/>
-      <w:r>
-        <w:rPr>
-          <w:rStyle w:val="HTMLCode"/>
-          <w:rFonts w:eastAsiaTheme="majorEastAsia"/>
-        </w:rPr>
-        <w:t>digitalRead</w:t>
-      </w:r>
-      <w:proofErr w:type="spellEnd"/>
-      <w:r>
-        <w:rPr>
-          <w:rStyle w:val="HTMLCode"/>
-          <w:rFonts w:eastAsiaTheme="majorEastAsia"/>
-        </w:rPr>
-        <w:t>(pin);</w:t>
+      <w:r>
+        <w:rPr>
+          <w:rStyle w:val="HTMLCode"/>
+          <w:rFonts w:eastAsiaTheme="majorEastAsia"/>
+        </w:rPr>
+        <w:t>digitalRead(pin);</w:t>
       </w:r>
     </w:p>
     <w:p>
@@ -971,30 +819,12 @@
       <w:r>
         <w:t xml:space="preserve">To enable PWM on a certain pin, use </w:t>
       </w:r>
-      <w:proofErr w:type="spellStart"/>
-      <w:proofErr w:type="gramStart"/>
-      <w:r>
-        <w:rPr>
-          <w:rStyle w:val="HTMLCode"/>
-          <w:rFonts w:eastAsiaTheme="majorEastAsia"/>
-        </w:rPr>
-        <w:t>analogWrite</w:t>
-      </w:r>
-      <w:proofErr w:type="spellEnd"/>
-      <w:r>
-        <w:rPr>
-          <w:rStyle w:val="HTMLCode"/>
-          <w:rFonts w:eastAsiaTheme="majorEastAsia"/>
-        </w:rPr>
-        <w:t>(</w:t>
-      </w:r>
-      <w:proofErr w:type="gramEnd"/>
-      <w:r>
-        <w:rPr>
-          <w:rStyle w:val="HTMLCode"/>
-          <w:rFonts w:eastAsiaTheme="majorEastAsia"/>
-        </w:rPr>
-        <w:t>pin, value);</w:t>
+      <w:r>
+        <w:rPr>
+          <w:rStyle w:val="HTMLCode"/>
+          <w:rFonts w:eastAsiaTheme="majorEastAsia"/>
+        </w:rPr>
+        <w:t>analogWrite(pin, value);</w:t>
       </w:r>
       <w:r>
         <w:t xml:space="preserve"> where </w:t>
@@ -1027,37 +857,12 @@
       <w:r>
         <w:t xml:space="preserve">You can change the range (bit depth) of the PWM output by using </w:t>
       </w:r>
-      <w:proofErr w:type="spellStart"/>
-      <w:r>
-        <w:rPr>
-          <w:rStyle w:val="HTMLCode"/>
-          <w:rFonts w:eastAsiaTheme="majorEastAsia"/>
-        </w:rPr>
-        <w:t>analogWriteRange</w:t>
-      </w:r>
-      <w:proofErr w:type="spellEnd"/>
-      <w:r>
-        <w:rPr>
-          <w:rStyle w:val="HTMLCode"/>
-          <w:rFonts w:eastAsiaTheme="majorEastAsia"/>
-        </w:rPr>
-        <w:t>(</w:t>
-      </w:r>
-      <w:proofErr w:type="spellStart"/>
-      <w:r>
-        <w:rPr>
-          <w:rStyle w:val="HTMLCode"/>
-          <w:rFonts w:eastAsiaTheme="majorEastAsia"/>
-        </w:rPr>
-        <w:t>new_range</w:t>
-      </w:r>
-      <w:proofErr w:type="spellEnd"/>
-      <w:r>
-        <w:rPr>
-          <w:rStyle w:val="HTMLCode"/>
-          <w:rFonts w:eastAsiaTheme="majorEastAsia"/>
-        </w:rPr>
-        <w:t>);</w:t>
+      <w:r>
+        <w:rPr>
+          <w:rStyle w:val="HTMLCode"/>
+          <w:rFonts w:eastAsiaTheme="majorEastAsia"/>
+        </w:rPr>
+        <w:t>analogWriteRange(new_range);</w:t>
       </w:r>
     </w:p>
     <w:p>
@@ -1068,25 +873,16 @@
         <w:lastRenderedPageBreak/>
         <w:t xml:space="preserve">The frequency can be changed by using </w:t>
       </w:r>
-      <w:proofErr w:type="spellStart"/>
-      <w:proofErr w:type="gramStart"/>
-      <w:r>
-        <w:rPr>
-          <w:rStyle w:val="HTMLCode"/>
-          <w:rFonts w:eastAsiaTheme="majorEastAsia"/>
-        </w:rPr>
-        <w:t>analogWriteFreq</w:t>
-      </w:r>
-      <w:proofErr w:type="spellEnd"/>
-      <w:r>
-        <w:rPr>
-          <w:rStyle w:val="HTMLCode"/>
-          <w:rFonts w:eastAsiaTheme="majorEastAsia"/>
-        </w:rPr>
-        <w:t>(</w:t>
-      </w:r>
-      <w:proofErr w:type="spellStart"/>
-      <w:proofErr w:type="gramEnd"/>
+      <w:r>
+        <w:rPr>
+          <w:rStyle w:val="HTMLCode"/>
+          <w:rFonts w:eastAsiaTheme="majorEastAsia"/>
+        </w:rPr>
+        <w:t>analogWriteFreq(new_frequency);</w:t>
+      </w:r>
+      <w:r>
+        <w:t xml:space="preserve">. </w:t>
+      </w:r>
       <w:r>
         <w:rPr>
           <w:rStyle w:val="HTMLCode"/>
@@ -1094,26 +890,6 @@
         </w:rPr>
         <w:t>new_frequency</w:t>
       </w:r>
-      <w:proofErr w:type="spellEnd"/>
-      <w:r>
-        <w:rPr>
-          <w:rStyle w:val="HTMLCode"/>
-          <w:rFonts w:eastAsiaTheme="majorEastAsia"/>
-        </w:rPr>
-        <w:t>);</w:t>
-      </w:r>
-      <w:r>
-        <w:t xml:space="preserve">. </w:t>
-      </w:r>
-      <w:proofErr w:type="spellStart"/>
-      <w:r>
-        <w:rPr>
-          <w:rStyle w:val="HTMLCode"/>
-          <w:rFonts w:eastAsiaTheme="majorEastAsia"/>
-        </w:rPr>
-        <w:t>new_frequency</w:t>
-      </w:r>
-      <w:proofErr w:type="spellEnd"/>
       <w:r>
         <w:t xml:space="preserve"> should be between 100 and 1000Hz.</w:t>
       </w:r>
@@ -1133,21 +909,12 @@
       <w:r>
         <w:t xml:space="preserve">Just like on an Arduino, you can use </w:t>
       </w:r>
-      <w:proofErr w:type="spellStart"/>
-      <w:r>
-        <w:rPr>
-          <w:rStyle w:val="HTMLCode"/>
-          <w:rFonts w:eastAsiaTheme="majorEastAsia"/>
-        </w:rPr>
-        <w:t>analogRead</w:t>
-      </w:r>
-      <w:proofErr w:type="spellEnd"/>
-      <w:r>
-        <w:rPr>
-          <w:rStyle w:val="HTMLCode"/>
-          <w:rFonts w:eastAsiaTheme="majorEastAsia"/>
-        </w:rPr>
-        <w:t>(A0)</w:t>
+      <w:r>
+        <w:rPr>
+          <w:rStyle w:val="HTMLCode"/>
+          <w:rFonts w:eastAsiaTheme="majorEastAsia"/>
+        </w:rPr>
+        <w:t>analogRead(A0)</w:t>
       </w:r>
       <w:r>
         <w:t xml:space="preserve"> to get the analog voltage on the analog input. (0 = 0V, 1023 = 1.0V).</w:t>
@@ -1179,21 +946,12 @@
       <w:r>
         <w:t xml:space="preserve"> at the top of your sketch, and use </w:t>
       </w:r>
-      <w:proofErr w:type="spellStart"/>
-      <w:r>
-        <w:rPr>
-          <w:rStyle w:val="HTMLCode"/>
-          <w:rFonts w:eastAsiaTheme="majorEastAsia"/>
-        </w:rPr>
-        <w:t>ESP.getVcc</w:t>
-      </w:r>
-      <w:proofErr w:type="spellEnd"/>
-      <w:r>
-        <w:rPr>
-          <w:rStyle w:val="HTMLCode"/>
-          <w:rFonts w:eastAsiaTheme="majorEastAsia"/>
-        </w:rPr>
-        <w:t>();</w:t>
+      <w:r>
+        <w:rPr>
+          <w:rStyle w:val="HTMLCode"/>
+          <w:rFonts w:eastAsiaTheme="majorEastAsia"/>
+        </w:rPr>
+        <w:t>ESP.getVcc();</w:t>
       </w:r>
       <w:r>
         <w:t xml:space="preserve"> to actually get the voltage.</w:t>
@@ -1236,7 +994,34 @@
       <w:r>
         <w:t xml:space="preserve"> object, just like on an Arduino: </w:t>
       </w:r>
-      <w:proofErr w:type="spellStart"/>
+      <w:r>
+        <w:rPr>
+          <w:rStyle w:val="HTMLCode"/>
+          <w:rFonts w:eastAsiaTheme="majorEastAsia"/>
+        </w:rPr>
+        <w:t>Serial.begin(baud)</w:t>
+      </w:r>
+      <w:r>
+        <w:t>.</w:t>
+      </w:r>
+    </w:p>
+    <w:p>
+      <w:pPr>
+        <w:pStyle w:val="NormalWeb"/>
+      </w:pPr>
+      <w:r>
+        <w:t xml:space="preserve">To use the alternative pins (TX = GPIO15, RX = GPIO13), use </w:t>
+      </w:r>
+      <w:r>
+        <w:rPr>
+          <w:rStyle w:val="HTMLCode"/>
+          <w:rFonts w:eastAsiaTheme="majorEastAsia"/>
+        </w:rPr>
+        <w:t>Serial.swap()</w:t>
+      </w:r>
+      <w:r>
+        <w:t xml:space="preserve"> after </w:t>
+      </w:r>
       <w:r>
         <w:rPr>
           <w:rStyle w:val="HTMLCode"/>
@@ -1244,14 +1029,6 @@
         </w:rPr>
         <w:t>Serial.begin</w:t>
       </w:r>
-      <w:proofErr w:type="spellEnd"/>
-      <w:r>
-        <w:rPr>
-          <w:rStyle w:val="HTMLCode"/>
-          <w:rFonts w:eastAsiaTheme="majorEastAsia"/>
-        </w:rPr>
-        <w:t>(baud)</w:t>
-      </w:r>
       <w:r>
         <w:t>.</w:t>
       </w:r>
@@ -1261,45 +1038,6 @@
         <w:pStyle w:val="NormalWeb"/>
       </w:pPr>
       <w:r>
-        <w:t xml:space="preserve">To use the alternative pins (TX = GPIO15, RX = GPIO13), use </w:t>
-      </w:r>
-      <w:proofErr w:type="spellStart"/>
-      <w:r>
-        <w:rPr>
-          <w:rStyle w:val="HTMLCode"/>
-          <w:rFonts w:eastAsiaTheme="majorEastAsia"/>
-        </w:rPr>
-        <w:t>Serial.swap</w:t>
-      </w:r>
-      <w:proofErr w:type="spellEnd"/>
-      <w:r>
-        <w:rPr>
-          <w:rStyle w:val="HTMLCode"/>
-          <w:rFonts w:eastAsiaTheme="majorEastAsia"/>
-        </w:rPr>
-        <w:t>()</w:t>
-      </w:r>
-      <w:r>
-        <w:t xml:space="preserve"> after </w:t>
-      </w:r>
-      <w:proofErr w:type="spellStart"/>
-      <w:r>
-        <w:rPr>
-          <w:rStyle w:val="HTMLCode"/>
-          <w:rFonts w:eastAsiaTheme="majorEastAsia"/>
-        </w:rPr>
-        <w:t>Serial.begin</w:t>
-      </w:r>
-      <w:proofErr w:type="spellEnd"/>
-      <w:r>
-        <w:t>.</w:t>
-      </w:r>
-    </w:p>
-    <w:p>
-      <w:pPr>
-        <w:pStyle w:val="NormalWeb"/>
-      </w:pPr>
-      <w:r>
         <w:t xml:space="preserve">To use UART1 (TX = GPIO2), use the </w:t>
       </w:r>
       <w:r>
@@ -1325,23 +1063,7 @@
           <w:rStyle w:val="HTMLCode"/>
           <w:rFonts w:eastAsiaTheme="majorEastAsia"/>
         </w:rPr>
-        <w:t xml:space="preserve">read, write, print, </w:t>
-      </w:r>
-      <w:proofErr w:type="spellStart"/>
-      <w:r>
-        <w:rPr>
-          <w:rStyle w:val="HTMLCode"/>
-          <w:rFonts w:eastAsiaTheme="majorEastAsia"/>
-        </w:rPr>
-        <w:t>println</w:t>
-      </w:r>
-      <w:proofErr w:type="spellEnd"/>
-      <w:r>
-        <w:rPr>
-          <w:rStyle w:val="HTMLCode"/>
-          <w:rFonts w:eastAsiaTheme="majorEastAsia"/>
-        </w:rPr>
-        <w:t>, ...</w:t>
+        <w:t>read, write, print, println, ...</w:t>
       </w:r>
       <w:r>
         <w:t xml:space="preserve"> are supported as well.</w:t>
@@ -1398,21 +1120,12 @@
       <w:r>
         <w:t xml:space="preserve">If your loop takes longer than this, you will have to explicitly give CPU time to the Wi-Fi/TCP stacks, by using including </w:t>
       </w:r>
-      <w:proofErr w:type="gramStart"/>
-      <w:r>
-        <w:rPr>
-          <w:rStyle w:val="HTMLCode"/>
-          <w:rFonts w:eastAsiaTheme="majorEastAsia"/>
-        </w:rPr>
-        <w:t>delay(</w:t>
-      </w:r>
-      <w:proofErr w:type="gramEnd"/>
-      <w:r>
-        <w:rPr>
-          <w:rStyle w:val="HTMLCode"/>
-          <w:rFonts w:eastAsiaTheme="majorEastAsia"/>
-        </w:rPr>
-        <w:t>0);</w:t>
+      <w:r>
+        <w:rPr>
+          <w:rStyle w:val="HTMLCode"/>
+          <w:rFonts w:eastAsiaTheme="majorEastAsia"/>
+        </w:rPr>
+        <w:t>delay(0);</w:t>
       </w:r>
       <w:r>
         <w:t xml:space="preserve"> or </w:t>
@@ -1437,31 +1150,14 @@
         <w:pStyle w:val="NormalWeb"/>
       </w:pPr>
       <w:r>
-        <w:t xml:space="preserve">From a microcontroller’s perspective however, 3 seconds is a very long time (240 million </w:t>
-      </w:r>
-      <w:proofErr w:type="spellStart"/>
-      <w:r>
-        <w:t>clockcycles</w:t>
-      </w:r>
-      <w:proofErr w:type="spellEnd"/>
-      <w:r>
-        <w:t xml:space="preserve">), so unless you do some extremely heavy number crunching, or sending extremely long strings over Serial, you won’t be affected by this. Just keep in mind that you add the </w:t>
-      </w:r>
-      <w:proofErr w:type="gramStart"/>
-      <w:r>
-        <w:rPr>
-          <w:rStyle w:val="HTMLCode"/>
-          <w:rFonts w:eastAsiaTheme="majorEastAsia"/>
-        </w:rPr>
-        <w:t>yield(</w:t>
-      </w:r>
-      <w:proofErr w:type="gramEnd"/>
-      <w:r>
-        <w:rPr>
-          <w:rStyle w:val="HTMLCode"/>
-          <w:rFonts w:eastAsiaTheme="majorEastAsia"/>
-        </w:rPr>
-        <w:t>);</w:t>
+        <w:t xml:space="preserve">From a microcontroller’s perspective however, 3 seconds is a very long time (240 million clockcycles), so unless you do some extremely heavy number crunching, or sending extremely long strings over Serial, you won’t be affected by this. Just keep in mind that you add the </w:t>
+      </w:r>
+      <w:r>
+        <w:rPr>
+          <w:rStyle w:val="HTMLCode"/>
+          <w:rFonts w:eastAsiaTheme="majorEastAsia"/>
+        </w:rPr>
+        <w:t>yield();</w:t>
       </w:r>
       <w:r>
         <w:t xml:space="preserve"> inside your </w:t>
@@ -1549,12 +1245,7 @@
         <w:pStyle w:val="NormalWeb"/>
       </w:pPr>
       <w:r>
-        <w:t>MQTT (Message Queuing Telemetry Transport) is a publish/subscribe messaging protocol for constrained Internet of Things devices and low-ba</w:t>
-      </w:r>
-      <w:bookmarkStart w:id="0" w:name="_GoBack"/>
-      <w:bookmarkEnd w:id="0"/>
-      <w:r>
-        <w:t>ndwidth, high-latency or unreliable networks.</w:t>
+        <w:t>MQTT (Message Queuing Telemetry Transport) is a publish/subscribe messaging protocol for constrained Internet of Things devices and low-bandwidth, high-latency or unreliable networks.</w:t>
       </w:r>
     </w:p>
     <w:p>
@@ -1571,71 +1262,15 @@
         <w:pStyle w:val="NormalWeb"/>
       </w:pPr>
       <w:r>
-        <w:t xml:space="preserve">So what is MQTT? To get a good overview simply search for “what is </w:t>
-      </w:r>
-      <w:proofErr w:type="spellStart"/>
-      <w:r>
-        <w:t>mqtt</w:t>
-      </w:r>
-      <w:proofErr w:type="spellEnd"/>
-      <w:r>
-        <w:t>” or “</w:t>
-      </w:r>
-      <w:proofErr w:type="spellStart"/>
-      <w:r>
-        <w:t>mqtt</w:t>
-      </w:r>
-      <w:proofErr w:type="spellEnd"/>
-      <w:r>
-        <w:t xml:space="preserve"> slides”. In this article, we will briefly review the main definitions: “subscribe”, “publish”, "</w:t>
-      </w:r>
-      <w:proofErr w:type="spellStart"/>
-      <w:r>
-        <w:t>qos</w:t>
-      </w:r>
-      <w:proofErr w:type="spellEnd"/>
-      <w:r>
-        <w:t>", "retain", "last will and testament" (</w:t>
-      </w:r>
-      <w:proofErr w:type="spellStart"/>
-      <w:r>
-        <w:t>lwt</w:t>
-      </w:r>
-      <w:proofErr w:type="spellEnd"/>
-      <w:r>
-        <w:t>).</w:t>
-      </w:r>
-    </w:p>
-    <w:p>
-      <w:pPr>
-        <w:pStyle w:val="NormalWeb"/>
-      </w:pPr>
-      <w:r>
-        <w:t xml:space="preserve">In an MQTT system, many nodes (called </w:t>
-      </w:r>
-      <w:proofErr w:type="spellStart"/>
-      <w:r>
-        <w:t>mqtt</w:t>
-      </w:r>
-      <w:proofErr w:type="spellEnd"/>
-      <w:r>
-        <w:t xml:space="preserve"> clients) connect to a </w:t>
-      </w:r>
-      <w:proofErr w:type="spellStart"/>
-      <w:r>
-        <w:t>mqtt</w:t>
-      </w:r>
-      <w:proofErr w:type="spellEnd"/>
-      <w:r>
-        <w:t xml:space="preserve"> server (called broker). Each client will typically register a few channels, </w:t>
-      </w:r>
-      <w:proofErr w:type="spellStart"/>
-      <w:r>
-        <w:t>eg</w:t>
-      </w:r>
-      <w:proofErr w:type="spellEnd"/>
-      <w:r>
-        <w:t xml:space="preserve"> "/client1/channel1", "/client1/channel2", this registration process is called </w:t>
+        <w:t>So what is MQTT? To get a good overview simply search for “what is mqtt” or “mqtt slides”. In this article, we will briefly review the main definitions: “subscribe”, “publish”, "qos", "retain", "last will and testament" (lwt).</w:t>
+      </w:r>
+    </w:p>
+    <w:p>
+      <w:pPr>
+        <w:pStyle w:val="NormalWeb"/>
+      </w:pPr>
+      <w:r>
+        <w:t xml:space="preserve">In an MQTT system, many nodes (called mqtt clients) connect to a mqtt server (called broker). Each client will typically register a few channels, eg "/client1/channel1", "/client1/channel2", this registration process is called </w:t>
       </w:r>
       <w:r>
         <w:rPr>
@@ -1667,27 +1302,11 @@
       <w:r>
         <w:t xml:space="preserve">The three levels </w:t>
       </w:r>
-      <w:proofErr w:type="spellStart"/>
-      <w:proofErr w:type="gramStart"/>
       <w:r>
         <w:rPr>
           <w:rStyle w:val="Strong"/>
         </w:rPr>
-        <w:t>QoS</w:t>
-      </w:r>
-      <w:proofErr w:type="spellEnd"/>
-      <w:r>
-        <w:rPr>
-          <w:rStyle w:val="Strong"/>
-        </w:rPr>
-        <w:t>(</w:t>
-      </w:r>
-      <w:proofErr w:type="gramEnd"/>
-      <w:r>
-        <w:rPr>
-          <w:rStyle w:val="Strong"/>
-        </w:rPr>
-        <w:t>Qualities of service)</w:t>
+        <w:t>QoS(Qualities of service)</w:t>
       </w:r>
       <w:r>
         <w:t xml:space="preserve"> are:</w:t>
@@ -1755,16 +1374,8 @@
         <w:rPr>
           <w:rStyle w:val="Strong"/>
         </w:rPr>
-        <w:t xml:space="preserve">Use cases </w:t>
-      </w:r>
-      <w:proofErr w:type="spellStart"/>
-      <w:r>
-        <w:rPr>
-          <w:rStyle w:val="Strong"/>
-        </w:rPr>
-        <w:t>QoS</w:t>
-      </w:r>
-      <w:proofErr w:type="spellEnd"/>
+        <w:t>Use cases QoS</w:t>
+      </w:r>
       <w:r>
         <w:t xml:space="preserve">: </w:t>
       </w:r>
@@ -1783,111 +1394,15 @@
         <w:pStyle w:val="NormalWeb"/>
       </w:pPr>
       <w:r>
-        <w:t xml:space="preserve">Messages can be sent at any </w:t>
-      </w:r>
-      <w:proofErr w:type="spellStart"/>
-      <w:r>
-        <w:t>QoS</w:t>
-      </w:r>
-      <w:proofErr w:type="spellEnd"/>
-      <w:r>
-        <w:t xml:space="preserve"> level, and clients may attempt to subscribe to topics at any </w:t>
-      </w:r>
-      <w:proofErr w:type="spellStart"/>
-      <w:r>
-        <w:t>QoS</w:t>
-      </w:r>
-      <w:proofErr w:type="spellEnd"/>
-      <w:r>
-        <w:t xml:space="preserve"> level, which means that the client chooses the maximum </w:t>
-      </w:r>
-      <w:proofErr w:type="spellStart"/>
-      <w:r>
-        <w:t>QoS</w:t>
-      </w:r>
-      <w:proofErr w:type="spellEnd"/>
-      <w:r>
-        <w:t xml:space="preserve"> level they will receive. For example, if a message is published at </w:t>
-      </w:r>
-      <w:proofErr w:type="spellStart"/>
-      <w:r>
-        <w:t>QoS</w:t>
-      </w:r>
-      <w:proofErr w:type="spellEnd"/>
-      <w:r>
-        <w:t xml:space="preserve"> 2 and a client is subscribed with </w:t>
-      </w:r>
-      <w:proofErr w:type="spellStart"/>
-      <w:r>
-        <w:t>QoS</w:t>
-      </w:r>
-      <w:proofErr w:type="spellEnd"/>
-      <w:r>
-        <w:t xml:space="preserve"> 0, the message will be delivered to that client with </w:t>
-      </w:r>
-      <w:proofErr w:type="spellStart"/>
-      <w:r>
-        <w:t>QoS</w:t>
-      </w:r>
-      <w:proofErr w:type="spellEnd"/>
-      <w:r>
-        <w:t xml:space="preserve"> 0. If a second client is also subscribed to the same topic, but with </w:t>
-      </w:r>
-      <w:proofErr w:type="spellStart"/>
-      <w:r>
-        <w:t>QoS</w:t>
-      </w:r>
-      <w:proofErr w:type="spellEnd"/>
-      <w:r>
-        <w:t xml:space="preserve"> 2, then it will receive the same message but with </w:t>
-      </w:r>
-      <w:proofErr w:type="spellStart"/>
-      <w:r>
-        <w:t>QoS</w:t>
-      </w:r>
-      <w:proofErr w:type="spellEnd"/>
-      <w:r>
-        <w:t xml:space="preserve"> 2.</w:t>
-      </w:r>
-    </w:p>
-    <w:p>
-      <w:pPr>
-        <w:pStyle w:val="NormalWeb"/>
-      </w:pPr>
-      <w:r>
-        <w:t xml:space="preserve">Another example could be if a client is subscribed with </w:t>
-      </w:r>
-      <w:proofErr w:type="spellStart"/>
-      <w:r>
-        <w:t>QoS</w:t>
-      </w:r>
-      <w:proofErr w:type="spellEnd"/>
-      <w:r>
-        <w:t xml:space="preserve"> 2 and a message is published on </w:t>
-      </w:r>
-      <w:proofErr w:type="spellStart"/>
-      <w:r>
-        <w:t>QoS</w:t>
-      </w:r>
-      <w:proofErr w:type="spellEnd"/>
-      <w:r>
-        <w:t xml:space="preserve"> 0, the client will receive it on </w:t>
-      </w:r>
-      <w:proofErr w:type="spellStart"/>
-      <w:r>
-        <w:t>QoS</w:t>
-      </w:r>
-      <w:proofErr w:type="spellEnd"/>
-      <w:r>
-        <w:t xml:space="preserve"> 0. Higher levels of </w:t>
-      </w:r>
-      <w:proofErr w:type="spellStart"/>
-      <w:r>
-        <w:t>QoS</w:t>
-      </w:r>
-      <w:proofErr w:type="spellEnd"/>
-      <w:r>
-        <w:t xml:space="preserve"> are more reliable, but involve higher latency and have higher bandwidth requirements.</w:t>
+        <w:t>Messages can be sent at any QoS level, and clients may attempt to subscribe to topics at any QoS level, which means that the client chooses the maximum QoS level they will receive. For example, if a message is published at QoS 2 and a client is subscribed with QoS 0, the message will be delivered to that client with QoS 0. If a second client is also subscribed to the same topic, but with QoS 2, then it will receive the same message but with QoS 2.</w:t>
+      </w:r>
+    </w:p>
+    <w:p>
+      <w:pPr>
+        <w:pStyle w:val="NormalWeb"/>
+      </w:pPr>
+      <w:r>
+        <w:t>Another example could be if a client is subscribed with QoS 2 and a message is published on QoS 0, the client will receive it on QoS 0. Higher levels of QoS are more reliable, but involve higher latency and have higher bandwidth requirements.</w:t>
       </w:r>
     </w:p>
     <w:p>
@@ -1913,47 +1428,15 @@
         <w:pStyle w:val="NormalWeb"/>
       </w:pPr>
       <w:r>
-        <w:t xml:space="preserve">If the RETAIN flag is set to 1, in a PUBLISH Packet sent by a Client to a Server, the Server MUST store the Application Message and its </w:t>
-      </w:r>
-      <w:proofErr w:type="spellStart"/>
-      <w:r>
-        <w:t>QoS</w:t>
-      </w:r>
-      <w:proofErr w:type="spellEnd"/>
-      <w:r>
-        <w:t xml:space="preserve">, so that it can be delivered to future subscribers whose subscriptions match its topic name. When a new subscription is established, the last retained message, if any, on each matching topic name MUST be sent to the subscriber. If the Server receives a </w:t>
-      </w:r>
-      <w:proofErr w:type="spellStart"/>
-      <w:r>
-        <w:t>QoS</w:t>
-      </w:r>
-      <w:proofErr w:type="spellEnd"/>
-      <w:r>
-        <w:t xml:space="preserve"> 0 message with the RETAIN flag set to 1 it MUST discard any message previously retained for that topic. It SHOULD store the new </w:t>
-      </w:r>
-      <w:proofErr w:type="spellStart"/>
-      <w:r>
-        <w:t>QoS</w:t>
-      </w:r>
-      <w:proofErr w:type="spellEnd"/>
-      <w:r>
-        <w:t xml:space="preserve"> 0 message as the new retained message for that topic, but MAY choose to discard it at any time - if this happens there will be no retained message for that topic.</w:t>
-      </w:r>
-    </w:p>
-    <w:p>
-      <w:pPr>
-        <w:pStyle w:val="NormalWeb"/>
-      </w:pPr>
-      <w:r>
-        <w:t xml:space="preserve">When sending a PUBLISH Packet to a Client the Server MUST set the RETAIN flag to 1 if a message is sent as a result of a new subscription being made by a </w:t>
-      </w:r>
-      <w:proofErr w:type="gramStart"/>
-      <w:r>
-        <w:t>Client .</w:t>
-      </w:r>
-      <w:proofErr w:type="gramEnd"/>
-      <w:r>
-        <w:t xml:space="preserve"> It MUST set the </w:t>
+        <w:t>If the RETAIN flag is set to 1, in a PUBLISH Packet sent by a Client to a Server, the Server MUST store the Application Message and its QoS, so that it can be delivered to future subscribers whose subscriptions match its topic name. When a new subscription is established, the last retained message, if any, on each matching topic name MUST be sent to the subscriber. If the Server receives a QoS 0 message with the RETAIN flag set to 1 it MUST discard any message previously retained for that topic. It SHOULD store the new QoS 0 message as the new retained message for that topic, but MAY choose to discard it at any time - if this happens there will be no retained message for that topic.</w:t>
+      </w:r>
+    </w:p>
+    <w:p>
+      <w:pPr>
+        <w:pStyle w:val="NormalWeb"/>
+      </w:pPr>
+      <w:r>
+        <w:t xml:space="preserve">When sending a PUBLISH Packet to a Client the Server MUST set the RETAIN flag to 1 if a message is sent as a result of a new subscription being made by a Client . It MUST set the </w:t>
       </w:r>
       <w:r>
         <w:lastRenderedPageBreak/>
@@ -1965,15 +1448,7 @@
         <w:pStyle w:val="NormalWeb"/>
       </w:pPr>
       <w:r>
-        <w:t xml:space="preserve">A PUBLISH Packet with a RETAIN flag set to 1 and a payload containing zero bytes will be processed as normal by the Server and sent to Clients with a subscription matching the topic name. Additionally any existing retained message with the same topic name MUST be removed and any future subscribers for the topic will not receive a retained </w:t>
-      </w:r>
-      <w:proofErr w:type="gramStart"/>
-      <w:r>
-        <w:t>message .</w:t>
-      </w:r>
-      <w:proofErr w:type="gramEnd"/>
-      <w:r>
-        <w:t xml:space="preserve"> “As normal” means that the RETAIN flag is not set in the message received by existing Clients. A zero byte retained message MUST NOT be stored as a retained message on the Server.</w:t>
+        <w:t>A PUBLISH Packet with a RETAIN flag set to 1 and a payload containing zero bytes will be processed as normal by the Server and sent to Clients with a subscription matching the topic name. Additionally any existing retained message with the same topic name MUST be removed and any future subscribers for the topic will not receive a retained message . “As normal” means that the RETAIN flag is not set in the message received by existing Clients. A zero byte retained message MUST NOT be stored as a retained message on the Server.</w:t>
       </w:r>
     </w:p>
     <w:p>
@@ -2007,15 +1482,7 @@
         <w:pStyle w:val="NormalWeb"/>
       </w:pPr>
       <w:r>
-        <w:t xml:space="preserve">LWT messages are not really concerned about detecting whether a client has gone offline or not (that task is handled by </w:t>
-      </w:r>
-      <w:proofErr w:type="spellStart"/>
-      <w:r>
-        <w:t>keepAlive</w:t>
-      </w:r>
-      <w:proofErr w:type="spellEnd"/>
-      <w:r>
-        <w:t xml:space="preserve"> messages). LWT messages are about what happens after the client has gone offline. </w:t>
+        <w:t xml:space="preserve">LWT messages are not really concerned about detecting whether a client has gone offline or not (that task is handled by keepAlive messages). LWT messages are about what happens after the client has gone offline. </w:t>
       </w:r>
     </w:p>
     <w:p>
@@ -2036,65 +1503,23 @@
         <w:pStyle w:val="NormalWeb"/>
       </w:pPr>
       <w:r>
-        <w:t xml:space="preserve">I have a sensor, which sends crucial data, but very infrequently. It has formulated a last will statement in the form of [topic: '/node/gone-offline', message: ':id'], </w:t>
-      </w:r>
-      <w:proofErr w:type="gramStart"/>
-      <w:r>
-        <w:t>with :id</w:t>
-      </w:r>
-      <w:proofErr w:type="gramEnd"/>
-      <w:r>
-        <w:t xml:space="preserve"> being a unique id for the sensor. I also have </w:t>
-      </w:r>
-      <w:proofErr w:type="spellStart"/>
-      <w:proofErr w:type="gramStart"/>
-      <w:r>
-        <w:t>a</w:t>
-      </w:r>
-      <w:proofErr w:type="spellEnd"/>
-      <w:proofErr w:type="gramEnd"/>
-      <w:r>
-        <w:t xml:space="preserve"> emergency-subscriber for the topic 'node/gone-offline', which will send a SMS to my phone every time a message is published on that channel.</w:t>
-      </w:r>
-    </w:p>
-    <w:p>
-      <w:pPr>
-        <w:pStyle w:val="NormalWeb"/>
-      </w:pPr>
-      <w:r>
-        <w:t xml:space="preserve">During normal operation, the sensor will keep the connection to the MQTT-broker open by sending periodic </w:t>
-      </w:r>
-      <w:proofErr w:type="spellStart"/>
-      <w:r>
-        <w:t>keepAlive</w:t>
-      </w:r>
-      <w:proofErr w:type="spellEnd"/>
-      <w:r>
-        <w:t xml:space="preserve"> messages interspersed with the actual sensor readings. If the sensor goes offline, the connection to the broker will time out, due to the lack of </w:t>
-      </w:r>
-      <w:proofErr w:type="spellStart"/>
-      <w:r>
-        <w:t>keepAlives</w:t>
-      </w:r>
-      <w:proofErr w:type="spellEnd"/>
-      <w:r>
-        <w:t>.</w:t>
-      </w:r>
-    </w:p>
-    <w:p>
-      <w:pPr>
-        <w:pStyle w:val="NormalWeb"/>
-      </w:pPr>
-      <w:r>
-        <w:t>This is where LWT comes in: If no LWT is specified, the broker doesn't care and just closes the connection. In our case however, the broker will execute the sensor's last will and publish the LWT-message '/node/gone-offline</w:t>
-      </w:r>
-      <w:proofErr w:type="gramStart"/>
-      <w:r>
-        <w:t>: :id</w:t>
-      </w:r>
-      <w:proofErr w:type="gramEnd"/>
-      <w:r>
-        <w:t>'. The message will then be consumed to my emergency-subscriber and I will be notified of the sensor's ID via SMS so that I can check up on what's going on.</w:t>
+        <w:t>I have a sensor, which sends crucial data, but very infrequently. It has formulated a last will statement in the form of [topic: '/node/gone-offline', message: ':id'], with :id being a unique id for the sensor. I also have a emergency-subscriber for the topic 'node/gone-offline', which will send a SMS to my phone every time a message is published on that channel.</w:t>
+      </w:r>
+    </w:p>
+    <w:p>
+      <w:pPr>
+        <w:pStyle w:val="NormalWeb"/>
+      </w:pPr>
+      <w:r>
+        <w:t>During normal operation, the sensor will keep the connection to the MQTT-broker open by sending periodic keepAlive messages interspersed with the actual sensor readings. If the sensor goes offline, the connection to the broker will time out, due to the lack of keepAlives.</w:t>
+      </w:r>
+    </w:p>
+    <w:p>
+      <w:pPr>
+        <w:pStyle w:val="NormalWeb"/>
+      </w:pPr>
+      <w:r>
+        <w:t>This is where LWT comes in: If no LWT is specified, the broker doesn't care and just closes the connection. In our case however, the broker will execute the sensor's last will and publish the LWT-message '/node/gone-offline: :id'. The message will then be consumed to my emergency-subscriber and I will be notified of the sensor's ID via SMS so that I can check up on what's going on.</w:t>
       </w:r>
     </w:p>
     <w:p>
@@ -2118,7 +1543,26 @@
         <w:t>Instead of just closing the connection after a client has gone offline, LWT messages can be leveraged to define a message to be published by the broker on behalf of the client, since the client is offline and cannot publish anymore.</w:t>
       </w:r>
     </w:p>
-    <w:p/>
+    <w:p>
+      <w:r>
+        <w:t>WebSocket</w:t>
+      </w:r>
+      <w:r>
+        <w:t xml:space="preserve"> reference at:</w:t>
+      </w:r>
+      <w:bookmarkStart w:id="0" w:name="_GoBack"/>
+      <w:bookmarkEnd w:id="0"/>
+    </w:p>
+    <w:p>
+      <w:hyperlink r:id="rId14" w:history="1">
+        <w:r>
+          <w:rPr>
+            <w:rStyle w:val="Hyperlink"/>
+          </w:rPr>
+          <w:t>https://tttapa.github.io/ESP8266/Chap14%20-%20WebSocket.html</w:t>
+        </w:r>
+      </w:hyperlink>
+    </w:p>
     <w:sectPr>
       <w:pgSz w:w="12240" w:h="15840"/>
       <w:pgMar w:top="1440" w:right="1440" w:bottom="1440" w:left="1440" w:header="720" w:footer="720" w:gutter="0"/>

</xml_diff>

<commit_message>
refactor structure into the submodule
</commit_message>
<xml_diff>
--- a/doc/System design.docx
+++ b/doc/System design.docx
@@ -103,13 +103,23 @@
           <w:szCs w:val="24"/>
         </w:rPr>
       </w:pPr>
-      <w:r>
-        <w:rPr>
-          <w:rFonts w:ascii="Times New Roman" w:eastAsia="Times New Roman" w:hAnsi="Times New Roman" w:cs="Times New Roman"/>
-          <w:sz w:val="24"/>
-          <w:szCs w:val="24"/>
-        </w:rPr>
-        <w:t>Range : 50 – 200 feet</w:t>
+      <w:proofErr w:type="gramStart"/>
+      <w:r>
+        <w:rPr>
+          <w:rFonts w:ascii="Times New Roman" w:eastAsia="Times New Roman" w:hAnsi="Times New Roman" w:cs="Times New Roman"/>
+          <w:sz w:val="24"/>
+          <w:szCs w:val="24"/>
+        </w:rPr>
+        <w:t>Range :</w:t>
+      </w:r>
+      <w:proofErr w:type="gramEnd"/>
+      <w:r>
+        <w:rPr>
+          <w:rFonts w:ascii="Times New Roman" w:eastAsia="Times New Roman" w:hAnsi="Times New Roman" w:cs="Times New Roman"/>
+          <w:sz w:val="24"/>
+          <w:szCs w:val="24"/>
+        </w:rPr>
+        <w:t xml:space="preserve"> 50 – 200 feet</w:t>
       </w:r>
     </w:p>
     <w:p>
@@ -219,7 +229,25 @@
           <w:sz w:val="24"/>
           <w:szCs w:val="24"/>
         </w:rPr>
-        <w:t>Maximum Pipelines/node : 6</w:t>
+        <w:t>Maximum Pipelines/</w:t>
+      </w:r>
+      <w:proofErr w:type="gramStart"/>
+      <w:r>
+        <w:rPr>
+          <w:rFonts w:ascii="Times New Roman" w:eastAsia="Times New Roman" w:hAnsi="Times New Roman" w:cs="Times New Roman"/>
+          <w:sz w:val="24"/>
+          <w:szCs w:val="24"/>
+        </w:rPr>
+        <w:t>node :</w:t>
+      </w:r>
+      <w:proofErr w:type="gramEnd"/>
+      <w:r>
+        <w:rPr>
+          <w:rFonts w:ascii="Times New Roman" w:eastAsia="Times New Roman" w:hAnsi="Times New Roman" w:cs="Times New Roman"/>
+          <w:sz w:val="24"/>
+          <w:szCs w:val="24"/>
+        </w:rPr>
+        <w:t xml:space="preserve"> 6</w:t>
       </w:r>
     </w:p>
     <w:p>
@@ -253,7 +281,15 @@
     </w:p>
     <w:p>
       <w:r>
-        <w:t>-Power consumption is around  12 mA during transmission which is even lesser then the led.</w:t>
+        <w:t xml:space="preserve">-Power consumption is </w:t>
+      </w:r>
+      <w:proofErr w:type="gramStart"/>
+      <w:r>
+        <w:t>around  12</w:t>
+      </w:r>
+      <w:proofErr w:type="gramEnd"/>
+      <w:r>
+        <w:t xml:space="preserve"> mA during transmission which is even lesser then the led.</w:t>
       </w:r>
     </w:p>
     <w:p>
@@ -263,8 +299,13 @@
     </w:p>
     <w:p>
       <w:r>
-        <w:t>-Its range can reach up to 100 meters if used in open space and with antenna..</w:t>
-      </w:r>
+        <w:t xml:space="preserve">-Its range can reach up to 100 meters if used in open space and with </w:t>
+      </w:r>
+      <w:proofErr w:type="gramStart"/>
+      <w:r>
+        <w:t>antenna..</w:t>
+      </w:r>
+      <w:proofErr w:type="gramEnd"/>
     </w:p>
     <w:p>
       <w:r>
@@ -339,7 +380,15 @@
     </w:p>
     <w:p>
       <w:r>
-        <w:t>Three of these pins are for SPI communication and they need to be connected to the SPI pins of the MCU Master. The pins CSN and CE can be connected to any digital  of the Master MCU and they are used for setting the module in standby or active mode, as well as for switching between transmit or command code. The last pin is an interrupt.</w:t>
+        <w:t xml:space="preserve">Three of these pins are for SPI communication and they need to be connected to the SPI pins of the MCU Master. The pins CSN and CE can be connected to any </w:t>
+      </w:r>
+      <w:proofErr w:type="gramStart"/>
+      <w:r>
+        <w:t>digital  of</w:t>
+      </w:r>
+      <w:proofErr w:type="gramEnd"/>
+      <w:r>
+        <w:t xml:space="preserve"> the Master MCU and they are used for setting the module in standby or active mode, as well as for switching between transmit or command code. The last pin is an interrupt.</w:t>
       </w:r>
     </w:p>
     <w:p>
@@ -381,12 +430,14 @@
       <w:r>
         <w:t xml:space="preserve">2. </w:t>
       </w:r>
+      <w:proofErr w:type="spellStart"/>
       <w:r>
         <w:rPr>
           <w:b/>
         </w:rPr>
         <w:t>JoyStick</w:t>
       </w:r>
+      <w:proofErr w:type="spellEnd"/>
     </w:p>
     <w:p>
       <w:r>
@@ -447,7 +498,21 @@
         <w:rPr>
           <w:b/>
         </w:rPr>
-        <w:t>3. L298 HBridge Circuit</w:t>
+        <w:t xml:space="preserve">3. L298 </w:t>
+      </w:r>
+      <w:proofErr w:type="spellStart"/>
+      <w:r>
+        <w:rPr>
+          <w:b/>
+        </w:rPr>
+        <w:t>HBridge</w:t>
+      </w:r>
+      <w:proofErr w:type="spellEnd"/>
+      <w:r>
+        <w:rPr>
+          <w:b/>
+        </w:rPr>
+        <w:t xml:space="preserve"> Circuit</w:t>
       </w:r>
       <w:r>
         <w:t>.</w:t>
@@ -554,7 +619,15 @@
     </w:p>
     <w:p>
       <w:r>
-        <w:t>Arduino Uno is base on AVR microcontroller called Atmega328. This controller comes with 2KB SRAM, 32 KB of flash memory, 1 KB of EEPROM. Arduino Board comes with 14 digital pins and 6 analog pins. On-Chip ADC is used to sample these pins. A 16 MHz frequency crystal oscillator is equipped on the board.</w:t>
+        <w:t xml:space="preserve">Arduino Uno is </w:t>
+      </w:r>
+      <w:proofErr w:type="spellStart"/>
+      <w:r>
+        <w:t>base</w:t>
+      </w:r>
+      <w:proofErr w:type="spellEnd"/>
+      <w:r>
+        <w:t xml:space="preserve"> on AVR microcontroller called Atmega328. This controller comes with 2KB SRAM, 32 KB of flash memory, 1 KB of EEPROM. Arduino Board comes with 14 digital pins and 6 analog pins. On-Chip ADC is used to sample these pins. A 16 MHz frequency crystal oscillator is equipped on the board.</w:t>
       </w:r>
     </w:p>
     <w:p/>
@@ -641,12 +714,30 @@
       <w:r>
         <w:t xml:space="preserve">Just like with a regular Arduino, you can set the function of a pin using </w:t>
       </w:r>
-      <w:r>
-        <w:rPr>
-          <w:rStyle w:val="HTMLCode"/>
-          <w:rFonts w:eastAsiaTheme="majorEastAsia"/>
-        </w:rPr>
-        <w:t>pinMode(pin, mode);</w:t>
+      <w:proofErr w:type="spellStart"/>
+      <w:proofErr w:type="gramStart"/>
+      <w:r>
+        <w:rPr>
+          <w:rStyle w:val="HTMLCode"/>
+          <w:rFonts w:eastAsiaTheme="majorEastAsia"/>
+        </w:rPr>
+        <w:t>pinMode</w:t>
+      </w:r>
+      <w:proofErr w:type="spellEnd"/>
+      <w:r>
+        <w:rPr>
+          <w:rStyle w:val="HTMLCode"/>
+          <w:rFonts w:eastAsiaTheme="majorEastAsia"/>
+        </w:rPr>
+        <w:t>(</w:t>
+      </w:r>
+      <w:proofErr w:type="gramEnd"/>
+      <w:r>
+        <w:rPr>
+          <w:rStyle w:val="HTMLCode"/>
+          <w:rFonts w:eastAsiaTheme="majorEastAsia"/>
+        </w:rPr>
+        <w:t>pin, mode);</w:t>
       </w:r>
       <w:r>
         <w:t xml:space="preserve"> where </w:t>
@@ -717,7 +808,15 @@
         <w:pStyle w:val="NormalWeb"/>
       </w:pPr>
       <w:r>
-        <w:t xml:space="preserve">(*) NodeMCU uses a different pin mapping, read more </w:t>
+        <w:t xml:space="preserve">(*) </w:t>
+      </w:r>
+      <w:proofErr w:type="spellStart"/>
+      <w:r>
+        <w:t>NodeMCU</w:t>
+      </w:r>
+      <w:proofErr w:type="spellEnd"/>
+      <w:r>
+        <w:t xml:space="preserve"> uses a different pin mapping, read more </w:t>
       </w:r>
       <w:hyperlink r:id="rId11" w:anchor="nodemcu-09" w:history="1">
         <w:r>
@@ -729,14 +828,40 @@
         </w:r>
       </w:hyperlink>
       <w:r>
-        <w:t xml:space="preserve">. To address a NodeMCU pin, e.g. pin 5, use D5: for instance: </w:t>
-      </w:r>
-      <w:r>
-        <w:rPr>
-          <w:rStyle w:val="HTMLCode"/>
-          <w:rFonts w:eastAsiaTheme="majorEastAsia"/>
-        </w:rPr>
-        <w:t>pinMode(D5, OUTPUT);</w:t>
+        <w:t xml:space="preserve">. To address a </w:t>
+      </w:r>
+      <w:proofErr w:type="spellStart"/>
+      <w:r>
+        <w:t>NodeMCU</w:t>
+      </w:r>
+      <w:proofErr w:type="spellEnd"/>
+      <w:r>
+        <w:t xml:space="preserve"> pin, e.g. pin 5, use D5: for instance: </w:t>
+      </w:r>
+      <w:proofErr w:type="spellStart"/>
+      <w:proofErr w:type="gramStart"/>
+      <w:r>
+        <w:rPr>
+          <w:rStyle w:val="HTMLCode"/>
+          <w:rFonts w:eastAsiaTheme="majorEastAsia"/>
+        </w:rPr>
+        <w:t>pinMode</w:t>
+      </w:r>
+      <w:proofErr w:type="spellEnd"/>
+      <w:r>
+        <w:rPr>
+          <w:rStyle w:val="HTMLCode"/>
+          <w:rFonts w:eastAsiaTheme="majorEastAsia"/>
+        </w:rPr>
+        <w:t>(</w:t>
+      </w:r>
+      <w:proofErr w:type="gramEnd"/>
+      <w:r>
+        <w:rPr>
+          <w:rStyle w:val="HTMLCode"/>
+          <w:rFonts w:eastAsiaTheme="majorEastAsia"/>
+        </w:rPr>
+        <w:t>D5, OUTPUT);</w:t>
       </w:r>
     </w:p>
     <w:p>
@@ -746,12 +871,30 @@
       <w:r>
         <w:t xml:space="preserve">To set an output pin high (3.3V) or low (0V), use </w:t>
       </w:r>
-      <w:r>
-        <w:rPr>
-          <w:rStyle w:val="HTMLCode"/>
-          <w:rFonts w:eastAsiaTheme="majorEastAsia"/>
-        </w:rPr>
-        <w:t>digitalWrite(pin, value);</w:t>
+      <w:proofErr w:type="spellStart"/>
+      <w:proofErr w:type="gramStart"/>
+      <w:r>
+        <w:rPr>
+          <w:rStyle w:val="HTMLCode"/>
+          <w:rFonts w:eastAsiaTheme="majorEastAsia"/>
+        </w:rPr>
+        <w:t>digitalWrite</w:t>
+      </w:r>
+      <w:proofErr w:type="spellEnd"/>
+      <w:r>
+        <w:rPr>
+          <w:rStyle w:val="HTMLCode"/>
+          <w:rFonts w:eastAsiaTheme="majorEastAsia"/>
+        </w:rPr>
+        <w:t>(</w:t>
+      </w:r>
+      <w:proofErr w:type="gramEnd"/>
+      <w:r>
+        <w:rPr>
+          <w:rStyle w:val="HTMLCode"/>
+          <w:rFonts w:eastAsiaTheme="majorEastAsia"/>
+        </w:rPr>
+        <w:t>pin, value);</w:t>
       </w:r>
       <w:r>
         <w:t xml:space="preserve"> where </w:t>
@@ -804,12 +947,21 @@
       <w:r>
         <w:t xml:space="preserve">To read an input, use </w:t>
       </w:r>
-      <w:r>
-        <w:rPr>
-          <w:rStyle w:val="HTMLCode"/>
-          <w:rFonts w:eastAsiaTheme="majorEastAsia"/>
-        </w:rPr>
-        <w:t>digitalRead(pin);</w:t>
+      <w:proofErr w:type="spellStart"/>
+      <w:r>
+        <w:rPr>
+          <w:rStyle w:val="HTMLCode"/>
+          <w:rFonts w:eastAsiaTheme="majorEastAsia"/>
+        </w:rPr>
+        <w:t>digitalRead</w:t>
+      </w:r>
+      <w:proofErr w:type="spellEnd"/>
+      <w:r>
+        <w:rPr>
+          <w:rStyle w:val="HTMLCode"/>
+          <w:rFonts w:eastAsiaTheme="majorEastAsia"/>
+        </w:rPr>
+        <w:t>(pin);</w:t>
       </w:r>
     </w:p>
     <w:p>
@@ -819,12 +971,30 @@
       <w:r>
         <w:t xml:space="preserve">To enable PWM on a certain pin, use </w:t>
       </w:r>
-      <w:r>
-        <w:rPr>
-          <w:rStyle w:val="HTMLCode"/>
-          <w:rFonts w:eastAsiaTheme="majorEastAsia"/>
-        </w:rPr>
-        <w:t>analogWrite(pin, value);</w:t>
+      <w:proofErr w:type="spellStart"/>
+      <w:proofErr w:type="gramStart"/>
+      <w:r>
+        <w:rPr>
+          <w:rStyle w:val="HTMLCode"/>
+          <w:rFonts w:eastAsiaTheme="majorEastAsia"/>
+        </w:rPr>
+        <w:t>analogWrite</w:t>
+      </w:r>
+      <w:proofErr w:type="spellEnd"/>
+      <w:r>
+        <w:rPr>
+          <w:rStyle w:val="HTMLCode"/>
+          <w:rFonts w:eastAsiaTheme="majorEastAsia"/>
+        </w:rPr>
+        <w:t>(</w:t>
+      </w:r>
+      <w:proofErr w:type="gramEnd"/>
+      <w:r>
+        <w:rPr>
+          <w:rStyle w:val="HTMLCode"/>
+          <w:rFonts w:eastAsiaTheme="majorEastAsia"/>
+        </w:rPr>
+        <w:t>pin, value);</w:t>
       </w:r>
       <w:r>
         <w:t xml:space="preserve"> where </w:t>
@@ -857,12 +1027,37 @@
       <w:r>
         <w:t xml:space="preserve">You can change the range (bit depth) of the PWM output by using </w:t>
       </w:r>
-      <w:r>
-        <w:rPr>
-          <w:rStyle w:val="HTMLCode"/>
-          <w:rFonts w:eastAsiaTheme="majorEastAsia"/>
-        </w:rPr>
-        <w:t>analogWriteRange(new_range);</w:t>
+      <w:proofErr w:type="spellStart"/>
+      <w:r>
+        <w:rPr>
+          <w:rStyle w:val="HTMLCode"/>
+          <w:rFonts w:eastAsiaTheme="majorEastAsia"/>
+        </w:rPr>
+        <w:t>analogWriteRange</w:t>
+      </w:r>
+      <w:proofErr w:type="spellEnd"/>
+      <w:r>
+        <w:rPr>
+          <w:rStyle w:val="HTMLCode"/>
+          <w:rFonts w:eastAsiaTheme="majorEastAsia"/>
+        </w:rPr>
+        <w:t>(</w:t>
+      </w:r>
+      <w:proofErr w:type="spellStart"/>
+      <w:r>
+        <w:rPr>
+          <w:rStyle w:val="HTMLCode"/>
+          <w:rFonts w:eastAsiaTheme="majorEastAsia"/>
+        </w:rPr>
+        <w:t>new_range</w:t>
+      </w:r>
+      <w:proofErr w:type="spellEnd"/>
+      <w:r>
+        <w:rPr>
+          <w:rStyle w:val="HTMLCode"/>
+          <w:rFonts w:eastAsiaTheme="majorEastAsia"/>
+        </w:rPr>
+        <w:t>);</w:t>
       </w:r>
     </w:p>
     <w:p>
@@ -873,16 +1068,44 @@
         <w:lastRenderedPageBreak/>
         <w:t xml:space="preserve">The frequency can be changed by using </w:t>
       </w:r>
-      <w:r>
-        <w:rPr>
-          <w:rStyle w:val="HTMLCode"/>
-          <w:rFonts w:eastAsiaTheme="majorEastAsia"/>
-        </w:rPr>
-        <w:t>analogWriteFreq(new_frequency);</w:t>
+      <w:proofErr w:type="spellStart"/>
+      <w:proofErr w:type="gramStart"/>
+      <w:r>
+        <w:rPr>
+          <w:rStyle w:val="HTMLCode"/>
+          <w:rFonts w:eastAsiaTheme="majorEastAsia"/>
+        </w:rPr>
+        <w:t>analogWriteFreq</w:t>
+      </w:r>
+      <w:proofErr w:type="spellEnd"/>
+      <w:r>
+        <w:rPr>
+          <w:rStyle w:val="HTMLCode"/>
+          <w:rFonts w:eastAsiaTheme="majorEastAsia"/>
+        </w:rPr>
+        <w:t>(</w:t>
+      </w:r>
+      <w:proofErr w:type="spellStart"/>
+      <w:proofErr w:type="gramEnd"/>
+      <w:r>
+        <w:rPr>
+          <w:rStyle w:val="HTMLCode"/>
+          <w:rFonts w:eastAsiaTheme="majorEastAsia"/>
+        </w:rPr>
+        <w:t>new_frequency</w:t>
+      </w:r>
+      <w:proofErr w:type="spellEnd"/>
+      <w:r>
+        <w:rPr>
+          <w:rStyle w:val="HTMLCode"/>
+          <w:rFonts w:eastAsiaTheme="majorEastAsia"/>
+        </w:rPr>
+        <w:t>);</w:t>
       </w:r>
       <w:r>
         <w:t xml:space="preserve">. </w:t>
       </w:r>
+      <w:proofErr w:type="spellStart"/>
       <w:r>
         <w:rPr>
           <w:rStyle w:val="HTMLCode"/>
@@ -890,6 +1113,7 @@
         </w:rPr>
         <w:t>new_frequency</w:t>
       </w:r>
+      <w:proofErr w:type="spellEnd"/>
       <w:r>
         <w:t xml:space="preserve"> should be between 100 and 1000Hz.</w:t>
       </w:r>
@@ -909,12 +1133,21 @@
       <w:r>
         <w:t xml:space="preserve">Just like on an Arduino, you can use </w:t>
       </w:r>
-      <w:r>
-        <w:rPr>
-          <w:rStyle w:val="HTMLCode"/>
-          <w:rFonts w:eastAsiaTheme="majorEastAsia"/>
-        </w:rPr>
-        <w:t>analogRead(A0)</w:t>
+      <w:proofErr w:type="spellStart"/>
+      <w:r>
+        <w:rPr>
+          <w:rStyle w:val="HTMLCode"/>
+          <w:rFonts w:eastAsiaTheme="majorEastAsia"/>
+        </w:rPr>
+        <w:t>analogRead</w:t>
+      </w:r>
+      <w:proofErr w:type="spellEnd"/>
+      <w:r>
+        <w:rPr>
+          <w:rStyle w:val="HTMLCode"/>
+          <w:rFonts w:eastAsiaTheme="majorEastAsia"/>
+        </w:rPr>
+        <w:t>(A0)</w:t>
       </w:r>
       <w:r>
         <w:t xml:space="preserve"> to get the analog voltage on the analog input. (0 = 0V, 1023 = 1.0V).</w:t>
@@ -946,12 +1179,21 @@
       <w:r>
         <w:t xml:space="preserve"> at the top of your sketch, and use </w:t>
       </w:r>
-      <w:r>
-        <w:rPr>
-          <w:rStyle w:val="HTMLCode"/>
-          <w:rFonts w:eastAsiaTheme="majorEastAsia"/>
-        </w:rPr>
-        <w:t>ESP.getVcc();</w:t>
+      <w:proofErr w:type="spellStart"/>
+      <w:r>
+        <w:rPr>
+          <w:rStyle w:val="HTMLCode"/>
+          <w:rFonts w:eastAsiaTheme="majorEastAsia"/>
+        </w:rPr>
+        <w:t>ESP.getVcc</w:t>
+      </w:r>
+      <w:proofErr w:type="spellEnd"/>
+      <w:r>
+        <w:rPr>
+          <w:rStyle w:val="HTMLCode"/>
+          <w:rFonts w:eastAsiaTheme="majorEastAsia"/>
+        </w:rPr>
+        <w:t>();</w:t>
       </w:r>
       <w:r>
         <w:t xml:space="preserve"> to actually get the voltage.</w:t>
@@ -994,12 +1236,21 @@
       <w:r>
         <w:t xml:space="preserve"> object, just like on an Arduino: </w:t>
       </w:r>
-      <w:r>
-        <w:rPr>
-          <w:rStyle w:val="HTMLCode"/>
-          <w:rFonts w:eastAsiaTheme="majorEastAsia"/>
-        </w:rPr>
-        <w:t>Serial.begin(baud)</w:t>
+      <w:proofErr w:type="spellStart"/>
+      <w:r>
+        <w:rPr>
+          <w:rStyle w:val="HTMLCode"/>
+          <w:rFonts w:eastAsiaTheme="majorEastAsia"/>
+        </w:rPr>
+        <w:t>Serial.begin</w:t>
+      </w:r>
+      <w:proofErr w:type="spellEnd"/>
+      <w:r>
+        <w:rPr>
+          <w:rStyle w:val="HTMLCode"/>
+          <w:rFonts w:eastAsiaTheme="majorEastAsia"/>
+        </w:rPr>
+        <w:t>(baud)</w:t>
       </w:r>
       <w:r>
         <w:t>.</w:t>
@@ -1012,16 +1263,26 @@
       <w:r>
         <w:t xml:space="preserve">To use the alternative pins (TX = GPIO15, RX = GPIO13), use </w:t>
       </w:r>
-      <w:r>
-        <w:rPr>
-          <w:rStyle w:val="HTMLCode"/>
-          <w:rFonts w:eastAsiaTheme="majorEastAsia"/>
-        </w:rPr>
-        <w:t>Serial.swap()</w:t>
+      <w:proofErr w:type="spellStart"/>
+      <w:r>
+        <w:rPr>
+          <w:rStyle w:val="HTMLCode"/>
+          <w:rFonts w:eastAsiaTheme="majorEastAsia"/>
+        </w:rPr>
+        <w:t>Serial.swap</w:t>
+      </w:r>
+      <w:proofErr w:type="spellEnd"/>
+      <w:r>
+        <w:rPr>
+          <w:rStyle w:val="HTMLCode"/>
+          <w:rFonts w:eastAsiaTheme="majorEastAsia"/>
+        </w:rPr>
+        <w:t>()</w:t>
       </w:r>
       <w:r>
         <w:t xml:space="preserve"> after </w:t>
       </w:r>
+      <w:proofErr w:type="spellStart"/>
       <w:r>
         <w:rPr>
           <w:rStyle w:val="HTMLCode"/>
@@ -1029,6 +1290,7 @@
         </w:rPr>
         <w:t>Serial.begin</w:t>
       </w:r>
+      <w:proofErr w:type="spellEnd"/>
       <w:r>
         <w:t>.</w:t>
       </w:r>
@@ -1063,7 +1325,23 @@
           <w:rStyle w:val="HTMLCode"/>
           <w:rFonts w:eastAsiaTheme="majorEastAsia"/>
         </w:rPr>
-        <w:t>read, write, print, println, ...</w:t>
+        <w:t xml:space="preserve">read, write, print, </w:t>
+      </w:r>
+      <w:proofErr w:type="spellStart"/>
+      <w:r>
+        <w:rPr>
+          <w:rStyle w:val="HTMLCode"/>
+          <w:rFonts w:eastAsiaTheme="majorEastAsia"/>
+        </w:rPr>
+        <w:t>println</w:t>
+      </w:r>
+      <w:proofErr w:type="spellEnd"/>
+      <w:r>
+        <w:rPr>
+          <w:rStyle w:val="HTMLCode"/>
+          <w:rFonts w:eastAsiaTheme="majorEastAsia"/>
+        </w:rPr>
+        <w:t>, ...</w:t>
       </w:r>
       <w:r>
         <w:t xml:space="preserve"> are supported as well.</w:t>
@@ -1120,12 +1398,21 @@
       <w:r>
         <w:t xml:space="preserve">If your loop takes longer than this, you will have to explicitly give CPU time to the Wi-Fi/TCP stacks, by using including </w:t>
       </w:r>
-      <w:r>
-        <w:rPr>
-          <w:rStyle w:val="HTMLCode"/>
-          <w:rFonts w:eastAsiaTheme="majorEastAsia"/>
-        </w:rPr>
-        <w:t>delay(0);</w:t>
+      <w:proofErr w:type="gramStart"/>
+      <w:r>
+        <w:rPr>
+          <w:rStyle w:val="HTMLCode"/>
+          <w:rFonts w:eastAsiaTheme="majorEastAsia"/>
+        </w:rPr>
+        <w:t>delay(</w:t>
+      </w:r>
+      <w:proofErr w:type="gramEnd"/>
+      <w:r>
+        <w:rPr>
+          <w:rStyle w:val="HTMLCode"/>
+          <w:rFonts w:eastAsiaTheme="majorEastAsia"/>
+        </w:rPr>
+        <w:t>0);</w:t>
       </w:r>
       <w:r>
         <w:t xml:space="preserve"> or </w:t>
@@ -1150,14 +1437,31 @@
         <w:pStyle w:val="NormalWeb"/>
       </w:pPr>
       <w:r>
-        <w:t xml:space="preserve">From a microcontroller’s perspective however, 3 seconds is a very long time (240 million clockcycles), so unless you do some extremely heavy number crunching, or sending extremely long strings over Serial, you won’t be affected by this. Just keep in mind that you add the </w:t>
-      </w:r>
-      <w:r>
-        <w:rPr>
-          <w:rStyle w:val="HTMLCode"/>
-          <w:rFonts w:eastAsiaTheme="majorEastAsia"/>
-        </w:rPr>
-        <w:t>yield();</w:t>
+        <w:t xml:space="preserve">From a microcontroller’s perspective however, 3 seconds is a very long time (240 million </w:t>
+      </w:r>
+      <w:proofErr w:type="spellStart"/>
+      <w:r>
+        <w:t>clockcycles</w:t>
+      </w:r>
+      <w:proofErr w:type="spellEnd"/>
+      <w:r>
+        <w:t xml:space="preserve">), so unless you do some extremely heavy number crunching, or sending extremely long strings over Serial, you won’t be affected by this. Just keep in mind that you add the </w:t>
+      </w:r>
+      <w:proofErr w:type="gramStart"/>
+      <w:r>
+        <w:rPr>
+          <w:rStyle w:val="HTMLCode"/>
+          <w:rFonts w:eastAsiaTheme="majorEastAsia"/>
+        </w:rPr>
+        <w:t>yield(</w:t>
+      </w:r>
+      <w:proofErr w:type="gramEnd"/>
+      <w:r>
+        <w:rPr>
+          <w:rStyle w:val="HTMLCode"/>
+          <w:rFonts w:eastAsiaTheme="majorEastAsia"/>
+        </w:rPr>
+        <w:t>);</w:t>
       </w:r>
       <w:r>
         <w:t xml:space="preserve"> inside your </w:t>
@@ -1245,7 +1549,12 @@
         <w:pStyle w:val="NormalWeb"/>
       </w:pPr>
       <w:r>
-        <w:t>MQTT (Message Queuing Telemetry Transport) is a publish/subscribe messaging protocol for constrained Internet of Things devices and low-bandwidth, high-latency or unreliable networks.</w:t>
+        <w:t>MQTT (Message Queuing Telemetry Transport) is a publish/subscribe messaging protocol for constrained Internet of Things devices and low-bandwidth, hi</w:t>
+      </w:r>
+      <w:bookmarkStart w:id="0" w:name="_GoBack"/>
+      <w:bookmarkEnd w:id="0"/>
+      <w:r>
+        <w:t>gh-latency or unreliable networks.</w:t>
       </w:r>
     </w:p>
     <w:p>
@@ -1262,7 +1571,39 @@
         <w:pStyle w:val="NormalWeb"/>
       </w:pPr>
       <w:r>
-        <w:t>So what is MQTT? To get a good overview simply search for “what is mqtt” or “mqtt slides”. In this article, we will briefly review the main definitions: “subscribe”, “publish”, "qos", "retain", "last will and testament" (lwt).</w:t>
+        <w:t xml:space="preserve">So what is MQTT? To get a good overview simply search for “what is </w:t>
+      </w:r>
+      <w:proofErr w:type="spellStart"/>
+      <w:r>
+        <w:t>mqtt</w:t>
+      </w:r>
+      <w:proofErr w:type="spellEnd"/>
+      <w:r>
+        <w:t>” or “</w:t>
+      </w:r>
+      <w:proofErr w:type="spellStart"/>
+      <w:r>
+        <w:t>mqtt</w:t>
+      </w:r>
+      <w:proofErr w:type="spellEnd"/>
+      <w:r>
+        <w:t xml:space="preserve"> slides”. In this article, we will briefly review the main definitions: “subscribe”, “publish”, "</w:t>
+      </w:r>
+      <w:proofErr w:type="spellStart"/>
+      <w:r>
+        <w:t>qos</w:t>
+      </w:r>
+      <w:proofErr w:type="spellEnd"/>
+      <w:r>
+        <w:t>", "retain", "last will and testament" (</w:t>
+      </w:r>
+      <w:proofErr w:type="spellStart"/>
+      <w:r>
+        <w:t>lwt</w:t>
+      </w:r>
+      <w:proofErr w:type="spellEnd"/>
+      <w:r>
+        <w:t>).</w:t>
       </w:r>
     </w:p>
     <w:p>
@@ -1270,7 +1611,31 @@
         <w:pStyle w:val="NormalWeb"/>
       </w:pPr>
       <w:r>
-        <w:t xml:space="preserve">In an MQTT system, many nodes (called mqtt clients) connect to a mqtt server (called broker). Each client will typically register a few channels, eg "/client1/channel1", "/client1/channel2", this registration process is called </w:t>
+        <w:t xml:space="preserve">In an MQTT system, many nodes (called </w:t>
+      </w:r>
+      <w:proofErr w:type="spellStart"/>
+      <w:r>
+        <w:t>mqtt</w:t>
+      </w:r>
+      <w:proofErr w:type="spellEnd"/>
+      <w:r>
+        <w:t xml:space="preserve"> clients) connect to a </w:t>
+      </w:r>
+      <w:proofErr w:type="spellStart"/>
+      <w:r>
+        <w:t>mqtt</w:t>
+      </w:r>
+      <w:proofErr w:type="spellEnd"/>
+      <w:r>
+        <w:t xml:space="preserve"> server (called broker). Each client will typically register a few channels, </w:t>
+      </w:r>
+      <w:proofErr w:type="spellStart"/>
+      <w:r>
+        <w:t>eg</w:t>
+      </w:r>
+      <w:proofErr w:type="spellEnd"/>
+      <w:r>
+        <w:t xml:space="preserve"> "/client1/channel1", "/client1/channel2", this registration process is called </w:t>
       </w:r>
       <w:r>
         <w:rPr>
@@ -1302,11 +1667,27 @@
       <w:r>
         <w:t xml:space="preserve">The three levels </w:t>
       </w:r>
+      <w:proofErr w:type="spellStart"/>
+      <w:proofErr w:type="gramStart"/>
       <w:r>
         <w:rPr>
           <w:rStyle w:val="Strong"/>
         </w:rPr>
-        <w:t>QoS(Qualities of service)</w:t>
+        <w:t>QoS</w:t>
+      </w:r>
+      <w:proofErr w:type="spellEnd"/>
+      <w:r>
+        <w:rPr>
+          <w:rStyle w:val="Strong"/>
+        </w:rPr>
+        <w:t>(</w:t>
+      </w:r>
+      <w:proofErr w:type="gramEnd"/>
+      <w:r>
+        <w:rPr>
+          <w:rStyle w:val="Strong"/>
+        </w:rPr>
+        <w:t>Qualities of service)</w:t>
       </w:r>
       <w:r>
         <w:t xml:space="preserve"> are:</w:t>
@@ -1374,8 +1755,16 @@
         <w:rPr>
           <w:rStyle w:val="Strong"/>
         </w:rPr>
-        <w:t>Use cases QoS</w:t>
-      </w:r>
+        <w:t xml:space="preserve">Use cases </w:t>
+      </w:r>
+      <w:proofErr w:type="spellStart"/>
+      <w:r>
+        <w:rPr>
+          <w:rStyle w:val="Strong"/>
+        </w:rPr>
+        <w:t>QoS</w:t>
+      </w:r>
+      <w:proofErr w:type="spellEnd"/>
       <w:r>
         <w:t xml:space="preserve">: </w:t>
       </w:r>
@@ -1394,7 +1783,71 @@
         <w:pStyle w:val="NormalWeb"/>
       </w:pPr>
       <w:r>
-        <w:t>Messages can be sent at any QoS level, and clients may attempt to subscribe to topics at any QoS level, which means that the client chooses the maximum QoS level they will receive. For example, if a message is published at QoS 2 and a client is subscribed with QoS 0, the message will be delivered to that client with QoS 0. If a second client is also subscribed to the same topic, but with QoS 2, then it will receive the same message but with QoS 2.</w:t>
+        <w:t xml:space="preserve">Messages can be sent at any </w:t>
+      </w:r>
+      <w:proofErr w:type="spellStart"/>
+      <w:r>
+        <w:t>QoS</w:t>
+      </w:r>
+      <w:proofErr w:type="spellEnd"/>
+      <w:r>
+        <w:t xml:space="preserve"> level, and clients may attempt to subscribe to topics at any </w:t>
+      </w:r>
+      <w:proofErr w:type="spellStart"/>
+      <w:r>
+        <w:t>QoS</w:t>
+      </w:r>
+      <w:proofErr w:type="spellEnd"/>
+      <w:r>
+        <w:t xml:space="preserve"> level, which means that the client chooses the maximum </w:t>
+      </w:r>
+      <w:proofErr w:type="spellStart"/>
+      <w:r>
+        <w:t>QoS</w:t>
+      </w:r>
+      <w:proofErr w:type="spellEnd"/>
+      <w:r>
+        <w:t xml:space="preserve"> level they will receive. For example, if a message is published at </w:t>
+      </w:r>
+      <w:proofErr w:type="spellStart"/>
+      <w:r>
+        <w:t>QoS</w:t>
+      </w:r>
+      <w:proofErr w:type="spellEnd"/>
+      <w:r>
+        <w:t xml:space="preserve"> 2 and a client is subscribed with </w:t>
+      </w:r>
+      <w:proofErr w:type="spellStart"/>
+      <w:r>
+        <w:t>QoS</w:t>
+      </w:r>
+      <w:proofErr w:type="spellEnd"/>
+      <w:r>
+        <w:t xml:space="preserve"> 0, the message will be delivered to that client with </w:t>
+      </w:r>
+      <w:proofErr w:type="spellStart"/>
+      <w:r>
+        <w:t>QoS</w:t>
+      </w:r>
+      <w:proofErr w:type="spellEnd"/>
+      <w:r>
+        <w:t xml:space="preserve"> 0. If a second client is also subscribed to the same topic, but with </w:t>
+      </w:r>
+      <w:proofErr w:type="spellStart"/>
+      <w:r>
+        <w:t>QoS</w:t>
+      </w:r>
+      <w:proofErr w:type="spellEnd"/>
+      <w:r>
+        <w:t xml:space="preserve"> 2, then it will receive the same message but with </w:t>
+      </w:r>
+      <w:proofErr w:type="spellStart"/>
+      <w:r>
+        <w:t>QoS</w:t>
+      </w:r>
+      <w:proofErr w:type="spellEnd"/>
+      <w:r>
+        <w:t xml:space="preserve"> 2.</w:t>
       </w:r>
     </w:p>
     <w:p>
@@ -1402,7 +1855,39 @@
         <w:pStyle w:val="NormalWeb"/>
       </w:pPr>
       <w:r>
-        <w:t>Another example could be if a client is subscribed with QoS 2 and a message is published on QoS 0, the client will receive it on QoS 0. Higher levels of QoS are more reliable, but involve higher latency and have higher bandwidth requirements.</w:t>
+        <w:t xml:space="preserve">Another example could be if a client is subscribed with </w:t>
+      </w:r>
+      <w:proofErr w:type="spellStart"/>
+      <w:r>
+        <w:t>QoS</w:t>
+      </w:r>
+      <w:proofErr w:type="spellEnd"/>
+      <w:r>
+        <w:t xml:space="preserve"> 2 and a message is published on </w:t>
+      </w:r>
+      <w:proofErr w:type="spellStart"/>
+      <w:r>
+        <w:t>QoS</w:t>
+      </w:r>
+      <w:proofErr w:type="spellEnd"/>
+      <w:r>
+        <w:t xml:space="preserve"> 0, the client will receive it on </w:t>
+      </w:r>
+      <w:proofErr w:type="spellStart"/>
+      <w:r>
+        <w:t>QoS</w:t>
+      </w:r>
+      <w:proofErr w:type="spellEnd"/>
+      <w:r>
+        <w:t xml:space="preserve"> 0. Higher levels of </w:t>
+      </w:r>
+      <w:proofErr w:type="spellStart"/>
+      <w:r>
+        <w:t>QoS</w:t>
+      </w:r>
+      <w:proofErr w:type="spellEnd"/>
+      <w:r>
+        <w:t xml:space="preserve"> are more reliable, but involve higher latency and have higher bandwidth requirements.</w:t>
       </w:r>
     </w:p>
     <w:p>
@@ -1428,7 +1913,31 @@
         <w:pStyle w:val="NormalWeb"/>
       </w:pPr>
       <w:r>
-        <w:t>If the RETAIN flag is set to 1, in a PUBLISH Packet sent by a Client to a Server, the Server MUST store the Application Message and its QoS, so that it can be delivered to future subscribers whose subscriptions match its topic name. When a new subscription is established, the last retained message, if any, on each matching topic name MUST be sent to the subscriber. If the Server receives a QoS 0 message with the RETAIN flag set to 1 it MUST discard any message previously retained for that topic. It SHOULD store the new QoS 0 message as the new retained message for that topic, but MAY choose to discard it at any time - if this happens there will be no retained message for that topic.</w:t>
+        <w:t xml:space="preserve">If the RETAIN flag is set to 1, in a PUBLISH Packet sent by a Client to a Server, the Server MUST store the Application Message and its </w:t>
+      </w:r>
+      <w:proofErr w:type="spellStart"/>
+      <w:r>
+        <w:t>QoS</w:t>
+      </w:r>
+      <w:proofErr w:type="spellEnd"/>
+      <w:r>
+        <w:t xml:space="preserve">, so that it can be delivered to future subscribers whose subscriptions match its topic name. When a new subscription is established, the last retained message, if any, on each matching topic name MUST be sent to the subscriber. If the Server receives a </w:t>
+      </w:r>
+      <w:proofErr w:type="spellStart"/>
+      <w:r>
+        <w:t>QoS</w:t>
+      </w:r>
+      <w:proofErr w:type="spellEnd"/>
+      <w:r>
+        <w:t xml:space="preserve"> 0 message with the RETAIN flag set to 1 it MUST discard any message previously retained for that topic. It SHOULD store the new </w:t>
+      </w:r>
+      <w:proofErr w:type="spellStart"/>
+      <w:r>
+        <w:t>QoS</w:t>
+      </w:r>
+      <w:proofErr w:type="spellEnd"/>
+      <w:r>
+        <w:t xml:space="preserve"> 0 message as the new retained message for that topic, but MAY choose to discard it at any time - if this happens there will be no retained message for that topic.</w:t>
       </w:r>
     </w:p>
     <w:p>
@@ -1436,7 +1945,15 @@
         <w:pStyle w:val="NormalWeb"/>
       </w:pPr>
       <w:r>
-        <w:t xml:space="preserve">When sending a PUBLISH Packet to a Client the Server MUST set the RETAIN flag to 1 if a message is sent as a result of a new subscription being made by a Client . It MUST set the </w:t>
+        <w:t xml:space="preserve">When sending a PUBLISH Packet to a Client the Server MUST set the RETAIN flag to 1 if a message is sent as a result of a new subscription being made by a </w:t>
+      </w:r>
+      <w:proofErr w:type="gramStart"/>
+      <w:r>
+        <w:t>Client .</w:t>
+      </w:r>
+      <w:proofErr w:type="gramEnd"/>
+      <w:r>
+        <w:t xml:space="preserve"> It MUST set the </w:t>
       </w:r>
       <w:r>
         <w:lastRenderedPageBreak/>
@@ -1448,7 +1965,15 @@
         <w:pStyle w:val="NormalWeb"/>
       </w:pPr>
       <w:r>
-        <w:t>A PUBLISH Packet with a RETAIN flag set to 1 and a payload containing zero bytes will be processed as normal by the Server and sent to Clients with a subscription matching the topic name. Additionally any existing retained message with the same topic name MUST be removed and any future subscribers for the topic will not receive a retained message . “As normal” means that the RETAIN flag is not set in the message received by existing Clients. A zero byte retained message MUST NOT be stored as a retained message on the Server.</w:t>
+        <w:t xml:space="preserve">A PUBLISH Packet with a RETAIN flag set to 1 and a payload containing zero bytes will be processed as normal by the Server and sent to Clients with a subscription matching the topic name. Additionally any existing retained message with the same topic name MUST be removed and any future subscribers for the topic will not receive a retained </w:t>
+      </w:r>
+      <w:proofErr w:type="gramStart"/>
+      <w:r>
+        <w:t>message .</w:t>
+      </w:r>
+      <w:proofErr w:type="gramEnd"/>
+      <w:r>
+        <w:t xml:space="preserve"> “As normal” means that the RETAIN flag is not set in the message received by existing Clients. A zero byte retained message MUST NOT be stored as a retained message on the Server.</w:t>
       </w:r>
     </w:p>
     <w:p>
@@ -1482,7 +2007,15 @@
         <w:pStyle w:val="NormalWeb"/>
       </w:pPr>
       <w:r>
-        <w:t xml:space="preserve">LWT messages are not really concerned about detecting whether a client has gone offline or not (that task is handled by keepAlive messages). LWT messages are about what happens after the client has gone offline. </w:t>
+        <w:t xml:space="preserve">LWT messages are not really concerned about detecting whether a client has gone offline or not (that task is handled by </w:t>
+      </w:r>
+      <w:proofErr w:type="spellStart"/>
+      <w:r>
+        <w:t>keepAlive</w:t>
+      </w:r>
+      <w:proofErr w:type="spellEnd"/>
+      <w:r>
+        <w:t xml:space="preserve"> messages). LWT messages are about what happens after the client has gone offline. </w:t>
       </w:r>
     </w:p>
     <w:p>
@@ -1503,7 +2036,25 @@
         <w:pStyle w:val="NormalWeb"/>
       </w:pPr>
       <w:r>
-        <w:t>I have a sensor, which sends crucial data, but very infrequently. It has formulated a last will statement in the form of [topic: '/node/gone-offline', message: ':id'], with :id being a unique id for the sensor. I also have a emergency-subscriber for the topic 'node/gone-offline', which will send a SMS to my phone every time a message is published on that channel.</w:t>
+        <w:t xml:space="preserve">I have a sensor, which sends crucial data, but very infrequently. It has formulated a last will statement in the form of [topic: '/node/gone-offline', message: ':id'], </w:t>
+      </w:r>
+      <w:proofErr w:type="gramStart"/>
+      <w:r>
+        <w:t>with :id</w:t>
+      </w:r>
+      <w:proofErr w:type="gramEnd"/>
+      <w:r>
+        <w:t xml:space="preserve"> being a unique id for the sensor. I also have </w:t>
+      </w:r>
+      <w:proofErr w:type="spellStart"/>
+      <w:proofErr w:type="gramStart"/>
+      <w:r>
+        <w:t>a</w:t>
+      </w:r>
+      <w:proofErr w:type="spellEnd"/>
+      <w:proofErr w:type="gramEnd"/>
+      <w:r>
+        <w:t xml:space="preserve"> emergency-subscriber for the topic 'node/gone-offline', which will send a SMS to my phone every time a message is published on that channel.</w:t>
       </w:r>
     </w:p>
     <w:p>
@@ -1511,7 +2062,23 @@
         <w:pStyle w:val="NormalWeb"/>
       </w:pPr>
       <w:r>
-        <w:t>During normal operation, the sensor will keep the connection to the MQTT-broker open by sending periodic keepAlive messages interspersed with the actual sensor readings. If the sensor goes offline, the connection to the broker will time out, due to the lack of keepAlives.</w:t>
+        <w:t xml:space="preserve">During normal operation, the sensor will keep the connection to the MQTT-broker open by sending periodic </w:t>
+      </w:r>
+      <w:proofErr w:type="spellStart"/>
+      <w:r>
+        <w:t>keepAlive</w:t>
+      </w:r>
+      <w:proofErr w:type="spellEnd"/>
+      <w:r>
+        <w:t xml:space="preserve"> messages interspersed with the actual sensor readings. If the sensor goes offline, the connection to the broker will time out, due to the lack of </w:t>
+      </w:r>
+      <w:proofErr w:type="spellStart"/>
+      <w:r>
+        <w:t>keepAlives</w:t>
+      </w:r>
+      <w:proofErr w:type="spellEnd"/>
+      <w:r>
+        <w:t>.</w:t>
       </w:r>
     </w:p>
     <w:p>
@@ -1519,7 +2086,15 @@
         <w:pStyle w:val="NormalWeb"/>
       </w:pPr>
       <w:r>
-        <w:t>This is where LWT comes in: If no LWT is specified, the broker doesn't care and just closes the connection. In our case however, the broker will execute the sensor's last will and publish the LWT-message '/node/gone-offline: :id'. The message will then be consumed to my emergency-subscriber and I will be notified of the sensor's ID via SMS so that I can check up on what's going on.</w:t>
+        <w:t>This is where LWT comes in: If no LWT is specified, the broker doesn't care and just closes the connection. In our case however, the broker will execute the sensor's last will and publish the LWT-message '/node/gone-offline</w:t>
+      </w:r>
+      <w:proofErr w:type="gramStart"/>
+      <w:r>
+        <w:t>: :id</w:t>
+      </w:r>
+      <w:proofErr w:type="gramEnd"/>
+      <w:r>
+        <w:t>'. The message will then be consumed to my emergency-subscriber and I will be notified of the sensor's ID via SMS so that I can check up on what's going on.</w:t>
       </w:r>
     </w:p>
     <w:p>
@@ -1544,16 +2119,21 @@
       </w:r>
     </w:p>
     <w:p>
+      <w:proofErr w:type="spellStart"/>
       <w:r>
         <w:t>WebSocket</w:t>
       </w:r>
+      <w:proofErr w:type="spellEnd"/>
       <w:r>
         <w:t xml:space="preserve"> reference at:</w:t>
       </w:r>
-      <w:bookmarkStart w:id="0" w:name="_GoBack"/>
-      <w:bookmarkEnd w:id="0"/>
-    </w:p>
-    <w:p>
+    </w:p>
+    <w:p>
+      <w:pPr>
+        <w:rPr>
+          <w:rStyle w:val="Hyperlink"/>
+        </w:rPr>
+      </w:pPr>
       <w:hyperlink r:id="rId14" w:history="1">
         <w:r>
           <w:rPr>
@@ -1562,6 +2142,717 @@
           <w:t>https://tttapa.github.io/ESP8266/Chap14%20-%20WebSocket.html</w:t>
         </w:r>
       </w:hyperlink>
+    </w:p>
+    <w:p>
+      <w:pPr>
+        <w:rPr>
+          <w:rStyle w:val="Hyperlink"/>
+        </w:rPr>
+      </w:pPr>
+    </w:p>
+    <w:p>
+      <w:pPr>
+        <w:pStyle w:val="Heading1"/>
+        <w:rPr>
+          <w:rFonts w:eastAsia="Times New Roman"/>
+        </w:rPr>
+      </w:pPr>
+      <w:r>
+        <w:rPr>
+          <w:rFonts w:eastAsia="Times New Roman"/>
+        </w:rPr>
+        <w:lastRenderedPageBreak/>
+        <w:t>Android Application</w:t>
+      </w:r>
+    </w:p>
+    <w:p>
+      <w:pPr>
+        <w:rPr>
+          <w:rFonts w:ascii="Times New Roman" w:eastAsia="Times New Roman" w:hAnsi="Times New Roman" w:cs="Times New Roman"/>
+          <w:sz w:val="24"/>
+          <w:szCs w:val="24"/>
+        </w:rPr>
+      </w:pPr>
+      <w:r>
+        <w:rPr>
+          <w:noProof/>
+        </w:rPr>
+        <w:drawing>
+          <wp:inline distT="0" distB="0" distL="0" distR="0" wp14:anchorId="0D9054DA" wp14:editId="3DE69BDF">
+            <wp:extent cx="5943600" cy="2620010"/>
+            <wp:effectExtent l="0" t="0" r="0" b="8890"/>
+            <wp:docPr id="7" name="Picture 7"/>
+            <wp:cNvGraphicFramePr>
+              <a:graphicFrameLocks xmlns:a="http://schemas.openxmlformats.org/drawingml/2006/main" noChangeAspect="1"/>
+            </wp:cNvGraphicFramePr>
+            <a:graphic xmlns:a="http://schemas.openxmlformats.org/drawingml/2006/main">
+              <a:graphicData uri="http://schemas.openxmlformats.org/drawingml/2006/picture">
+                <pic:pic xmlns:pic="http://schemas.openxmlformats.org/drawingml/2006/picture">
+                  <pic:nvPicPr>
+                    <pic:cNvPr id="1" name=""/>
+                    <pic:cNvPicPr/>
+                  </pic:nvPicPr>
+                  <pic:blipFill>
+                    <a:blip r:embed="rId15"/>
+                    <a:stretch>
+                      <a:fillRect/>
+                    </a:stretch>
+                  </pic:blipFill>
+                  <pic:spPr>
+                    <a:xfrm>
+                      <a:off x="0" y="0"/>
+                      <a:ext cx="5943600" cy="2620010"/>
+                    </a:xfrm>
+                    <a:prstGeom prst="rect">
+                      <a:avLst/>
+                    </a:prstGeom>
+                  </pic:spPr>
+                </pic:pic>
+              </a:graphicData>
+            </a:graphic>
+          </wp:inline>
+        </w:drawing>
+      </w:r>
+    </w:p>
+    <w:p>
+      <w:pPr>
+        <w:rPr>
+          <w:rFonts w:ascii="Times New Roman" w:eastAsia="Times New Roman" w:hAnsi="Times New Roman" w:cs="Times New Roman"/>
+          <w:sz w:val="24"/>
+          <w:szCs w:val="24"/>
+        </w:rPr>
+      </w:pPr>
+      <w:r>
+        <w:rPr>
+          <w:rFonts w:ascii="Times New Roman" w:eastAsia="Times New Roman" w:hAnsi="Times New Roman" w:cs="Times New Roman"/>
+          <w:b/>
+          <w:sz w:val="24"/>
+          <w:szCs w:val="24"/>
+        </w:rPr>
+        <w:t>Domain layer</w:t>
+      </w:r>
+      <w:r>
+        <w:rPr>
+          <w:rFonts w:ascii="Times New Roman" w:eastAsia="Times New Roman" w:hAnsi="Times New Roman" w:cs="Times New Roman"/>
+          <w:sz w:val="24"/>
+          <w:szCs w:val="24"/>
+        </w:rPr>
+        <w:t xml:space="preserve">: Holds all business logic. The domain layer </w:t>
+      </w:r>
+      <w:proofErr w:type="gramStart"/>
+      <w:r>
+        <w:rPr>
+          <w:rFonts w:ascii="Times New Roman" w:eastAsia="Times New Roman" w:hAnsi="Times New Roman" w:cs="Times New Roman"/>
+          <w:sz w:val="24"/>
+          <w:szCs w:val="24"/>
+        </w:rPr>
+        <w:t>start</w:t>
+      </w:r>
+      <w:proofErr w:type="gramEnd"/>
+      <w:r>
+        <w:rPr>
+          <w:rFonts w:ascii="Times New Roman" w:eastAsia="Times New Roman" w:hAnsi="Times New Roman" w:cs="Times New Roman"/>
+          <w:sz w:val="24"/>
+          <w:szCs w:val="24"/>
+        </w:rPr>
+        <w:t xml:space="preserve"> with classes named use cases or interactors used by the application presenters. These use cases represent all the possible action a developer can perform from the application layer.</w:t>
+      </w:r>
+    </w:p>
+    <w:p>
+      <w:pPr>
+        <w:rPr>
+          <w:rFonts w:ascii="Times New Roman" w:eastAsia="Times New Roman" w:hAnsi="Times New Roman" w:cs="Times New Roman"/>
+          <w:sz w:val="24"/>
+          <w:szCs w:val="24"/>
+        </w:rPr>
+      </w:pPr>
+      <w:r>
+        <w:rPr>
+          <w:rFonts w:ascii="Times New Roman" w:eastAsia="Times New Roman" w:hAnsi="Times New Roman" w:cs="Times New Roman"/>
+          <w:b/>
+          <w:sz w:val="24"/>
+          <w:szCs w:val="24"/>
+        </w:rPr>
+        <w:t>Repository</w:t>
+      </w:r>
+      <w:r>
+        <w:rPr>
+          <w:rFonts w:ascii="Times New Roman" w:eastAsia="Times New Roman" w:hAnsi="Times New Roman" w:cs="Times New Roman"/>
+          <w:sz w:val="24"/>
+          <w:szCs w:val="24"/>
+        </w:rPr>
+        <w:t>: Repository pattern from the base sample.</w:t>
+      </w:r>
+    </w:p>
+    <w:p>
+      <w:pPr>
+        <w:pStyle w:val="ListParagraph"/>
+        <w:numPr>
+          <w:ilvl w:val="0"/>
+          <w:numId w:val="6"/>
+        </w:numPr>
+        <w:rPr>
+          <w:rFonts w:ascii="Times New Roman" w:eastAsia="Times New Roman" w:hAnsi="Times New Roman" w:cs="Times New Roman"/>
+          <w:sz w:val="24"/>
+          <w:szCs w:val="24"/>
+        </w:rPr>
+      </w:pPr>
+      <w:r>
+        <w:rPr>
+          <w:rFonts w:ascii="Times New Roman" w:eastAsia="Times New Roman" w:hAnsi="Times New Roman" w:cs="Times New Roman"/>
+          <w:sz w:val="24"/>
+          <w:szCs w:val="24"/>
+        </w:rPr>
+        <w:t xml:space="preserve">Use case define the </w:t>
+      </w:r>
+      <w:proofErr w:type="gramStart"/>
+      <w:r>
+        <w:rPr>
+          <w:rFonts w:ascii="Times New Roman" w:eastAsia="Times New Roman" w:hAnsi="Times New Roman" w:cs="Times New Roman"/>
+          <w:sz w:val="24"/>
+          <w:szCs w:val="24"/>
+        </w:rPr>
+        <w:t>operations  the</w:t>
+      </w:r>
+      <w:proofErr w:type="gramEnd"/>
+      <w:r>
+        <w:rPr>
+          <w:rFonts w:ascii="Times New Roman" w:eastAsia="Times New Roman" w:hAnsi="Times New Roman" w:cs="Times New Roman"/>
+          <w:sz w:val="24"/>
+          <w:szCs w:val="24"/>
+        </w:rPr>
+        <w:t xml:space="preserve"> apps need. This increases readability since the names of the classes make the purpose obvious.</w:t>
+      </w:r>
+    </w:p>
+    <w:p>
+      <w:pPr>
+        <w:pStyle w:val="ListParagraph"/>
+        <w:numPr>
+          <w:ilvl w:val="0"/>
+          <w:numId w:val="6"/>
+        </w:numPr>
+        <w:rPr>
+          <w:rFonts w:ascii="Times New Roman" w:eastAsia="Times New Roman" w:hAnsi="Times New Roman" w:cs="Times New Roman"/>
+          <w:sz w:val="24"/>
+          <w:szCs w:val="24"/>
+        </w:rPr>
+      </w:pPr>
+      <w:r>
+        <w:rPr>
+          <w:rFonts w:ascii="Times New Roman" w:eastAsia="Times New Roman" w:hAnsi="Times New Roman" w:cs="Times New Roman"/>
+          <w:sz w:val="24"/>
+          <w:szCs w:val="24"/>
+        </w:rPr>
+        <w:t>Use case good for operation reuse over our domain code.</w:t>
+      </w:r>
+    </w:p>
+    <w:p>
+      <w:pPr>
+        <w:pStyle w:val="ListParagraph"/>
+        <w:numPr>
+          <w:ilvl w:val="0"/>
+          <w:numId w:val="6"/>
+        </w:numPr>
+        <w:rPr>
+          <w:rFonts w:ascii="Times New Roman" w:eastAsia="Times New Roman" w:hAnsi="Times New Roman" w:cs="Times New Roman"/>
+          <w:sz w:val="24"/>
+          <w:szCs w:val="24"/>
+        </w:rPr>
+      </w:pPr>
+      <w:r>
+        <w:rPr>
+          <w:rFonts w:ascii="Times New Roman" w:eastAsia="Times New Roman" w:hAnsi="Times New Roman" w:cs="Times New Roman"/>
+          <w:sz w:val="24"/>
+          <w:szCs w:val="24"/>
+        </w:rPr>
+        <w:t xml:space="preserve">The execution of these use case is done in a background thread using the command </w:t>
+      </w:r>
+      <w:proofErr w:type="gramStart"/>
+      <w:r>
+        <w:rPr>
+          <w:rFonts w:ascii="Times New Roman" w:eastAsia="Times New Roman" w:hAnsi="Times New Roman" w:cs="Times New Roman"/>
+          <w:sz w:val="24"/>
+          <w:szCs w:val="24"/>
+        </w:rPr>
+        <w:t>pattern .</w:t>
+      </w:r>
+      <w:proofErr w:type="gramEnd"/>
+      <w:r>
+        <w:rPr>
+          <w:rFonts w:ascii="Times New Roman" w:eastAsia="Times New Roman" w:hAnsi="Times New Roman" w:cs="Times New Roman"/>
+          <w:sz w:val="24"/>
+          <w:szCs w:val="24"/>
+        </w:rPr>
+        <w:t xml:space="preserve"> The domain layer is completely decoupled from the Android SDK or other third party libraries.</w:t>
+      </w:r>
+    </w:p>
+    <w:p>
+      <w:pPr>
+        <w:rPr>
+          <w:rFonts w:ascii="Times New Roman" w:eastAsia="Times New Roman" w:hAnsi="Times New Roman" w:cs="Times New Roman"/>
+          <w:sz w:val="24"/>
+          <w:szCs w:val="24"/>
+        </w:rPr>
+      </w:pPr>
+      <w:r>
+        <w:rPr>
+          <w:rFonts w:ascii="Times New Roman" w:eastAsia="Times New Roman" w:hAnsi="Times New Roman" w:cs="Times New Roman"/>
+          <w:b/>
+          <w:sz w:val="24"/>
+          <w:szCs w:val="24"/>
+        </w:rPr>
+        <w:t>Dragger2</w:t>
+      </w:r>
+      <w:r>
+        <w:rPr>
+          <w:rFonts w:ascii="Times New Roman" w:eastAsia="Times New Roman" w:hAnsi="Times New Roman" w:cs="Times New Roman"/>
+          <w:sz w:val="24"/>
+          <w:szCs w:val="24"/>
+        </w:rPr>
+        <w:t xml:space="preserve">: is a fully static, compile-time dependency injection framework for both Java and Android. It is an adaption of an earlier version created by Square and now maintained by </w:t>
+      </w:r>
+      <w:proofErr w:type="gramStart"/>
+      <w:r>
+        <w:rPr>
+          <w:rFonts w:ascii="Times New Roman" w:eastAsia="Times New Roman" w:hAnsi="Times New Roman" w:cs="Times New Roman"/>
+          <w:sz w:val="24"/>
+          <w:szCs w:val="24"/>
+        </w:rPr>
+        <w:t>Google,  Dragger</w:t>
+      </w:r>
+      <w:proofErr w:type="gramEnd"/>
+      <w:r>
+        <w:rPr>
+          <w:rFonts w:ascii="Times New Roman" w:eastAsia="Times New Roman" w:hAnsi="Times New Roman" w:cs="Times New Roman"/>
+          <w:sz w:val="24"/>
+          <w:szCs w:val="24"/>
+        </w:rPr>
+        <w:t>-Android are Android specific helpers for Android, specially the auto generation of sub component using a new code generator.</w:t>
+      </w:r>
+    </w:p>
+    <w:p>
+      <w:pPr>
+        <w:rPr>
+          <w:rFonts w:ascii="Times New Roman" w:eastAsia="Times New Roman" w:hAnsi="Times New Roman" w:cs="Times New Roman"/>
+          <w:sz w:val="24"/>
+          <w:szCs w:val="24"/>
+        </w:rPr>
+      </w:pPr>
+    </w:p>
+    <w:p>
+      <w:pPr>
+        <w:pStyle w:val="Heading1"/>
+        <w:rPr>
+          <w:rFonts w:eastAsia="Times New Roman"/>
+        </w:rPr>
+      </w:pPr>
+      <w:r>
+        <w:rPr>
+          <w:rFonts w:eastAsia="Times New Roman"/>
+        </w:rPr>
+        <w:t>Designing the app</w:t>
+      </w:r>
+    </w:p>
+    <w:p>
+      <w:pPr>
+        <w:rPr>
+          <w:rFonts w:ascii="Times New Roman" w:eastAsia="Times New Roman" w:hAnsi="Times New Roman" w:cs="Times New Roman"/>
+          <w:sz w:val="24"/>
+          <w:szCs w:val="24"/>
+        </w:rPr>
+      </w:pPr>
+      <w:r>
+        <w:rPr>
+          <w:rFonts w:ascii="Times New Roman" w:eastAsia="Times New Roman" w:hAnsi="Times New Roman" w:cs="Times New Roman"/>
+          <w:sz w:val="24"/>
+          <w:szCs w:val="24"/>
+        </w:rPr>
+        <w:t xml:space="preserve">All version of the Android Blueprints app </w:t>
+      </w:r>
+      <w:proofErr w:type="gramStart"/>
+      <w:r>
+        <w:rPr>
+          <w:rFonts w:ascii="Times New Roman" w:eastAsia="Times New Roman" w:hAnsi="Times New Roman" w:cs="Times New Roman"/>
+          <w:sz w:val="24"/>
+          <w:szCs w:val="24"/>
+        </w:rPr>
+        <w:t>include  the</w:t>
+      </w:r>
+      <w:proofErr w:type="gramEnd"/>
+      <w:r>
+        <w:rPr>
+          <w:rFonts w:ascii="Times New Roman" w:eastAsia="Times New Roman" w:hAnsi="Times New Roman" w:cs="Times New Roman"/>
+          <w:sz w:val="24"/>
+          <w:szCs w:val="24"/>
+        </w:rPr>
+        <w:t xml:space="preserve"> common features in a simple </w:t>
+      </w:r>
+      <w:proofErr w:type="spellStart"/>
+      <w:r>
+        <w:rPr>
+          <w:rFonts w:ascii="Times New Roman" w:eastAsia="Times New Roman" w:hAnsi="Times New Roman" w:cs="Times New Roman"/>
+          <w:sz w:val="24"/>
+          <w:szCs w:val="24"/>
+        </w:rPr>
+        <w:t>todo</w:t>
+      </w:r>
+      <w:proofErr w:type="spellEnd"/>
+      <w:r>
+        <w:rPr>
+          <w:rFonts w:ascii="Times New Roman" w:eastAsia="Times New Roman" w:hAnsi="Times New Roman" w:cs="Times New Roman"/>
+          <w:sz w:val="24"/>
+          <w:szCs w:val="24"/>
+        </w:rPr>
+        <w:t xml:space="preserve"> type app. The app consists of four UI:</w:t>
+      </w:r>
+    </w:p>
+    <w:p>
+      <w:pPr>
+        <w:pStyle w:val="ListParagraph"/>
+        <w:numPr>
+          <w:ilvl w:val="0"/>
+          <w:numId w:val="6"/>
+        </w:numPr>
+        <w:rPr>
+          <w:rFonts w:ascii="Times New Roman" w:eastAsia="Times New Roman" w:hAnsi="Times New Roman" w:cs="Times New Roman"/>
+          <w:sz w:val="24"/>
+          <w:szCs w:val="24"/>
+        </w:rPr>
+      </w:pPr>
+      <w:r>
+        <w:rPr>
+          <w:rFonts w:ascii="Times New Roman" w:eastAsia="Times New Roman" w:hAnsi="Times New Roman" w:cs="Times New Roman"/>
+          <w:sz w:val="24"/>
+          <w:szCs w:val="24"/>
+        </w:rPr>
+        <w:t>Tasks – used to manage a list of tasks.</w:t>
+      </w:r>
+    </w:p>
+    <w:p>
+      <w:pPr>
+        <w:pStyle w:val="ListParagraph"/>
+        <w:numPr>
+          <w:ilvl w:val="0"/>
+          <w:numId w:val="6"/>
+        </w:numPr>
+        <w:rPr>
+          <w:rFonts w:ascii="Times New Roman" w:eastAsia="Times New Roman" w:hAnsi="Times New Roman" w:cs="Times New Roman"/>
+          <w:sz w:val="24"/>
+          <w:szCs w:val="24"/>
+        </w:rPr>
+      </w:pPr>
+      <w:proofErr w:type="spellStart"/>
+      <w:r>
+        <w:rPr>
+          <w:rFonts w:ascii="Times New Roman" w:eastAsia="Times New Roman" w:hAnsi="Times New Roman" w:cs="Times New Roman"/>
+          <w:sz w:val="24"/>
+          <w:szCs w:val="24"/>
+        </w:rPr>
+        <w:t>TaskDetail</w:t>
+      </w:r>
+      <w:proofErr w:type="spellEnd"/>
+      <w:r>
+        <w:rPr>
+          <w:rFonts w:ascii="Times New Roman" w:eastAsia="Times New Roman" w:hAnsi="Times New Roman" w:cs="Times New Roman"/>
+          <w:sz w:val="24"/>
+          <w:szCs w:val="24"/>
+        </w:rPr>
+        <w:t xml:space="preserve"> – Used to read or delete a task.</w:t>
+      </w:r>
+    </w:p>
+    <w:p>
+      <w:pPr>
+        <w:pStyle w:val="ListParagraph"/>
+        <w:numPr>
+          <w:ilvl w:val="0"/>
+          <w:numId w:val="6"/>
+        </w:numPr>
+        <w:rPr>
+          <w:rFonts w:ascii="Times New Roman" w:eastAsia="Times New Roman" w:hAnsi="Times New Roman" w:cs="Times New Roman"/>
+          <w:sz w:val="24"/>
+          <w:szCs w:val="24"/>
+        </w:rPr>
+      </w:pPr>
+      <w:proofErr w:type="spellStart"/>
+      <w:r>
+        <w:rPr>
+          <w:rFonts w:ascii="Times New Roman" w:eastAsia="Times New Roman" w:hAnsi="Times New Roman" w:cs="Times New Roman"/>
+          <w:sz w:val="24"/>
+          <w:szCs w:val="24"/>
+        </w:rPr>
+        <w:t>AddEditTask</w:t>
+      </w:r>
+      <w:proofErr w:type="spellEnd"/>
+      <w:r>
+        <w:rPr>
+          <w:rFonts w:ascii="Times New Roman" w:eastAsia="Times New Roman" w:hAnsi="Times New Roman" w:cs="Times New Roman"/>
+          <w:sz w:val="24"/>
+          <w:szCs w:val="24"/>
+        </w:rPr>
+        <w:t xml:space="preserve"> – Used to create or edit tasks</w:t>
+      </w:r>
+    </w:p>
+    <w:p>
+      <w:pPr>
+        <w:pStyle w:val="ListParagraph"/>
+        <w:numPr>
+          <w:ilvl w:val="0"/>
+          <w:numId w:val="6"/>
+        </w:numPr>
+        <w:rPr>
+          <w:rFonts w:ascii="Times New Roman" w:eastAsia="Times New Roman" w:hAnsi="Times New Roman" w:cs="Times New Roman"/>
+          <w:sz w:val="24"/>
+          <w:szCs w:val="24"/>
+        </w:rPr>
+      </w:pPr>
+      <w:r>
+        <w:rPr>
+          <w:rFonts w:ascii="Times New Roman" w:eastAsia="Times New Roman" w:hAnsi="Times New Roman" w:cs="Times New Roman"/>
+          <w:sz w:val="24"/>
+          <w:szCs w:val="24"/>
+        </w:rPr>
+        <w:t>Statistic – Display statistic related to tasks.</w:t>
+      </w:r>
+    </w:p>
+    <w:p>
+      <w:pPr>
+        <w:rPr>
+          <w:rFonts w:ascii="Times New Roman" w:eastAsia="Times New Roman" w:hAnsi="Times New Roman" w:cs="Times New Roman"/>
+          <w:sz w:val="24"/>
+          <w:szCs w:val="24"/>
+        </w:rPr>
+      </w:pPr>
+      <w:r>
+        <w:rPr>
+          <w:rFonts w:ascii="Times New Roman" w:eastAsia="Times New Roman" w:hAnsi="Times New Roman" w:cs="Times New Roman"/>
+          <w:sz w:val="24"/>
+          <w:szCs w:val="24"/>
+        </w:rPr>
+        <w:lastRenderedPageBreak/>
+        <w:t>In this version of the app, as well as other version based on it, each screen is implemented using the following classes and interface:</w:t>
+      </w:r>
+    </w:p>
+    <w:p>
+      <w:pPr>
+        <w:pStyle w:val="ListParagraph"/>
+        <w:numPr>
+          <w:ilvl w:val="0"/>
+          <w:numId w:val="6"/>
+        </w:numPr>
+        <w:rPr>
+          <w:rFonts w:ascii="Times New Roman" w:eastAsia="Times New Roman" w:hAnsi="Times New Roman" w:cs="Times New Roman"/>
+          <w:sz w:val="24"/>
+          <w:szCs w:val="24"/>
+        </w:rPr>
+      </w:pPr>
+      <w:r>
+        <w:rPr>
+          <w:rFonts w:ascii="Times New Roman" w:eastAsia="Times New Roman" w:hAnsi="Times New Roman" w:cs="Times New Roman"/>
+          <w:sz w:val="24"/>
+          <w:szCs w:val="24"/>
+        </w:rPr>
+        <w:t xml:space="preserve">A </w:t>
+      </w:r>
+      <w:proofErr w:type="gramStart"/>
+      <w:r>
+        <w:rPr>
+          <w:rFonts w:ascii="Times New Roman" w:eastAsia="Times New Roman" w:hAnsi="Times New Roman" w:cs="Times New Roman"/>
+          <w:sz w:val="24"/>
+          <w:szCs w:val="24"/>
+        </w:rPr>
+        <w:t>contact  class</w:t>
+      </w:r>
+      <w:proofErr w:type="gramEnd"/>
+      <w:r>
+        <w:rPr>
+          <w:rFonts w:ascii="Times New Roman" w:eastAsia="Times New Roman" w:hAnsi="Times New Roman" w:cs="Times New Roman"/>
+          <w:sz w:val="24"/>
+          <w:szCs w:val="24"/>
+        </w:rPr>
+        <w:t xml:space="preserve"> which defines the connection between the view and the presenter.</w:t>
+      </w:r>
+    </w:p>
+    <w:p>
+      <w:pPr>
+        <w:pStyle w:val="ListParagraph"/>
+        <w:numPr>
+          <w:ilvl w:val="0"/>
+          <w:numId w:val="6"/>
+        </w:numPr>
+        <w:rPr>
+          <w:rFonts w:ascii="Times New Roman" w:eastAsia="Times New Roman" w:hAnsi="Times New Roman" w:cs="Times New Roman"/>
+          <w:sz w:val="24"/>
+          <w:szCs w:val="24"/>
+        </w:rPr>
+      </w:pPr>
+      <w:r>
+        <w:rPr>
+          <w:rFonts w:ascii="Times New Roman" w:eastAsia="Times New Roman" w:hAnsi="Times New Roman" w:cs="Times New Roman"/>
+          <w:sz w:val="24"/>
+          <w:szCs w:val="24"/>
+        </w:rPr>
+        <w:t>An Activity which creates fragment and presenters</w:t>
+      </w:r>
+    </w:p>
+    <w:p>
+      <w:pPr>
+        <w:pStyle w:val="ListParagraph"/>
+        <w:numPr>
+          <w:ilvl w:val="0"/>
+          <w:numId w:val="6"/>
+        </w:numPr>
+        <w:rPr>
+          <w:rFonts w:ascii="Times New Roman" w:eastAsia="Times New Roman" w:hAnsi="Times New Roman" w:cs="Times New Roman"/>
+          <w:sz w:val="24"/>
+          <w:szCs w:val="24"/>
+        </w:rPr>
+      </w:pPr>
+      <w:r>
+        <w:rPr>
+          <w:rFonts w:ascii="Times New Roman" w:eastAsia="Times New Roman" w:hAnsi="Times New Roman" w:cs="Times New Roman"/>
+          <w:sz w:val="24"/>
+          <w:szCs w:val="24"/>
+        </w:rPr>
+        <w:t>A Fragment which implements the view interface.</w:t>
+      </w:r>
+    </w:p>
+    <w:p>
+      <w:pPr>
+        <w:pStyle w:val="ListParagraph"/>
+        <w:numPr>
+          <w:ilvl w:val="0"/>
+          <w:numId w:val="6"/>
+        </w:numPr>
+        <w:rPr>
+          <w:rFonts w:ascii="Times New Roman" w:eastAsia="Times New Roman" w:hAnsi="Times New Roman" w:cs="Times New Roman"/>
+          <w:sz w:val="24"/>
+          <w:szCs w:val="24"/>
+        </w:rPr>
+      </w:pPr>
+      <w:r>
+        <w:rPr>
+          <w:rFonts w:ascii="Times New Roman" w:eastAsia="Times New Roman" w:hAnsi="Times New Roman" w:cs="Times New Roman"/>
+          <w:sz w:val="24"/>
+          <w:szCs w:val="24"/>
+        </w:rPr>
+        <w:t xml:space="preserve">A Presenter which implements the presenter </w:t>
+      </w:r>
+      <w:proofErr w:type="gramStart"/>
+      <w:r>
+        <w:rPr>
+          <w:rFonts w:ascii="Times New Roman" w:eastAsia="Times New Roman" w:hAnsi="Times New Roman" w:cs="Times New Roman"/>
+          <w:sz w:val="24"/>
+          <w:szCs w:val="24"/>
+        </w:rPr>
+        <w:t>interface  in</w:t>
+      </w:r>
+      <w:proofErr w:type="gramEnd"/>
+      <w:r>
+        <w:rPr>
+          <w:rFonts w:ascii="Times New Roman" w:eastAsia="Times New Roman" w:hAnsi="Times New Roman" w:cs="Times New Roman"/>
+          <w:sz w:val="24"/>
+          <w:szCs w:val="24"/>
+        </w:rPr>
+        <w:t xml:space="preserve"> the corresponding contract</w:t>
+      </w:r>
+    </w:p>
+    <w:p>
+      <w:pPr>
+        <w:rPr>
+          <w:rFonts w:ascii="Times New Roman" w:eastAsia="Times New Roman" w:hAnsi="Times New Roman" w:cs="Times New Roman"/>
+          <w:sz w:val="24"/>
+          <w:szCs w:val="24"/>
+        </w:rPr>
+      </w:pPr>
+      <w:r>
+        <w:rPr>
+          <w:rFonts w:ascii="Times New Roman" w:eastAsia="Times New Roman" w:hAnsi="Times New Roman" w:cs="Times New Roman"/>
+          <w:sz w:val="24"/>
+          <w:szCs w:val="24"/>
+        </w:rPr>
+        <w:t xml:space="preserve">A presenter typically host business logic associated </w:t>
+      </w:r>
+      <w:proofErr w:type="gramStart"/>
+      <w:r>
+        <w:rPr>
+          <w:rFonts w:ascii="Times New Roman" w:eastAsia="Times New Roman" w:hAnsi="Times New Roman" w:cs="Times New Roman"/>
+          <w:sz w:val="24"/>
+          <w:szCs w:val="24"/>
+        </w:rPr>
+        <w:t>with  a</w:t>
+      </w:r>
+      <w:proofErr w:type="gramEnd"/>
+      <w:r>
+        <w:rPr>
+          <w:rFonts w:ascii="Times New Roman" w:eastAsia="Times New Roman" w:hAnsi="Times New Roman" w:cs="Times New Roman"/>
+          <w:sz w:val="24"/>
+          <w:szCs w:val="24"/>
+        </w:rPr>
+        <w:t xml:space="preserve"> particular feature, and the corresponding view handles the Android UI work. The view contains almost no logic, it converts the presenter’s command UI action, and listens for user action, which are then passed to the presenter.</w:t>
+      </w:r>
+    </w:p>
+    <w:p>
+      <w:pPr>
+        <w:rPr>
+          <w:rFonts w:ascii="Times New Roman" w:eastAsia="Times New Roman" w:hAnsi="Times New Roman" w:cs="Times New Roman"/>
+          <w:sz w:val="24"/>
+          <w:szCs w:val="24"/>
+        </w:rPr>
+      </w:pPr>
+    </w:p>
+    <w:p>
+      <w:pPr>
+        <w:rPr>
+          <w:rFonts w:ascii="Times New Roman" w:eastAsia="Times New Roman" w:hAnsi="Times New Roman" w:cs="Times New Roman"/>
+          <w:b/>
+          <w:sz w:val="24"/>
+          <w:szCs w:val="24"/>
+        </w:rPr>
+      </w:pPr>
+      <w:r>
+        <w:rPr>
+          <w:rFonts w:ascii="Times New Roman" w:eastAsia="Times New Roman" w:hAnsi="Times New Roman" w:cs="Times New Roman"/>
+          <w:b/>
+          <w:sz w:val="24"/>
+          <w:szCs w:val="24"/>
+        </w:rPr>
+        <w:t>Implementing the app</w:t>
+      </w:r>
+    </w:p>
+    <w:p>
+      <w:pPr>
+        <w:rPr>
+          <w:rFonts w:ascii="Times New Roman" w:eastAsia="Times New Roman" w:hAnsi="Times New Roman" w:cs="Times New Roman"/>
+          <w:sz w:val="24"/>
+          <w:szCs w:val="24"/>
+        </w:rPr>
+      </w:pPr>
+      <w:proofErr w:type="gramStart"/>
+      <w:r>
+        <w:rPr>
+          <w:rFonts w:ascii="Times New Roman" w:eastAsia="Times New Roman" w:hAnsi="Times New Roman" w:cs="Times New Roman"/>
+          <w:sz w:val="24"/>
+          <w:szCs w:val="24"/>
+        </w:rPr>
+        <w:t>Each  version</w:t>
+      </w:r>
+      <w:proofErr w:type="gramEnd"/>
+      <w:r>
+        <w:rPr>
+          <w:rFonts w:ascii="Times New Roman" w:eastAsia="Times New Roman" w:hAnsi="Times New Roman" w:cs="Times New Roman"/>
+          <w:sz w:val="24"/>
+          <w:szCs w:val="24"/>
+        </w:rPr>
+        <w:t xml:space="preserve"> of the app implements the same features using a different  approach to showcase and contrast a variety of architectural designs. </w:t>
+      </w:r>
+      <w:r>
+        <w:rPr>
+          <w:rFonts w:ascii="Times New Roman" w:eastAsia="Times New Roman" w:hAnsi="Times New Roman" w:cs="Times New Roman"/>
+          <w:sz w:val="24"/>
+          <w:szCs w:val="24"/>
+        </w:rPr>
+        <w:t>For example</w:t>
+      </w:r>
     </w:p>
     <w:sectPr>
       <w:pgSz w:w="12240" w:h="15840"/>
@@ -2023,6 +3314,118 @@
     </w:lvl>
   </w:abstractNum>
   <w:abstractNum w:abstractNumId="3" w15:restartNumberingAfterBreak="0">
+    <w:nsid w:val="52F5596C"/>
+    <w:multiLevelType w:val="hybridMultilevel"/>
+    <w:tmpl w:val="60E6BEE2"/>
+    <w:lvl w:ilvl="0" w:tplc="C23C2D7C">
+      <w:numFmt w:val="bullet"/>
+      <w:lvlText w:val="-"/>
+      <w:lvlJc w:val="left"/>
+      <w:pPr>
+        <w:ind w:left="720" w:hanging="360"/>
+      </w:pPr>
+      <w:rPr>
+        <w:rFonts w:ascii="Times New Roman" w:eastAsia="Times New Roman" w:hAnsi="Times New Roman" w:cs="Times New Roman" w:hint="default"/>
+      </w:rPr>
+    </w:lvl>
+    <w:lvl w:ilvl="1" w:tplc="04090003" w:tentative="1">
+      <w:start w:val="1"/>
+      <w:numFmt w:val="bullet"/>
+      <w:lvlText w:val="o"/>
+      <w:lvlJc w:val="left"/>
+      <w:pPr>
+        <w:ind w:left="1440" w:hanging="360"/>
+      </w:pPr>
+      <w:rPr>
+        <w:rFonts w:ascii="Courier New" w:hAnsi="Courier New" w:cs="Courier New" w:hint="default"/>
+      </w:rPr>
+    </w:lvl>
+    <w:lvl w:ilvl="2" w:tplc="04090005" w:tentative="1">
+      <w:start w:val="1"/>
+      <w:numFmt w:val="bullet"/>
+      <w:lvlText w:val=""/>
+      <w:lvlJc w:val="left"/>
+      <w:pPr>
+        <w:ind w:left="2160" w:hanging="360"/>
+      </w:pPr>
+      <w:rPr>
+        <w:rFonts w:ascii="Wingdings" w:hAnsi="Wingdings" w:hint="default"/>
+      </w:rPr>
+    </w:lvl>
+    <w:lvl w:ilvl="3" w:tplc="04090001" w:tentative="1">
+      <w:start w:val="1"/>
+      <w:numFmt w:val="bullet"/>
+      <w:lvlText w:val=""/>
+      <w:lvlJc w:val="left"/>
+      <w:pPr>
+        <w:ind w:left="2880" w:hanging="360"/>
+      </w:pPr>
+      <w:rPr>
+        <w:rFonts w:ascii="Symbol" w:hAnsi="Symbol" w:hint="default"/>
+      </w:rPr>
+    </w:lvl>
+    <w:lvl w:ilvl="4" w:tplc="04090003" w:tentative="1">
+      <w:start w:val="1"/>
+      <w:numFmt w:val="bullet"/>
+      <w:lvlText w:val="o"/>
+      <w:lvlJc w:val="left"/>
+      <w:pPr>
+        <w:ind w:left="3600" w:hanging="360"/>
+      </w:pPr>
+      <w:rPr>
+        <w:rFonts w:ascii="Courier New" w:hAnsi="Courier New" w:cs="Courier New" w:hint="default"/>
+      </w:rPr>
+    </w:lvl>
+    <w:lvl w:ilvl="5" w:tplc="04090005" w:tentative="1">
+      <w:start w:val="1"/>
+      <w:numFmt w:val="bullet"/>
+      <w:lvlText w:val=""/>
+      <w:lvlJc w:val="left"/>
+      <w:pPr>
+        <w:ind w:left="4320" w:hanging="360"/>
+      </w:pPr>
+      <w:rPr>
+        <w:rFonts w:ascii="Wingdings" w:hAnsi="Wingdings" w:hint="default"/>
+      </w:rPr>
+    </w:lvl>
+    <w:lvl w:ilvl="6" w:tplc="04090001" w:tentative="1">
+      <w:start w:val="1"/>
+      <w:numFmt w:val="bullet"/>
+      <w:lvlText w:val=""/>
+      <w:lvlJc w:val="left"/>
+      <w:pPr>
+        <w:ind w:left="5040" w:hanging="360"/>
+      </w:pPr>
+      <w:rPr>
+        <w:rFonts w:ascii="Symbol" w:hAnsi="Symbol" w:hint="default"/>
+      </w:rPr>
+    </w:lvl>
+    <w:lvl w:ilvl="7" w:tplc="04090003" w:tentative="1">
+      <w:start w:val="1"/>
+      <w:numFmt w:val="bullet"/>
+      <w:lvlText w:val="o"/>
+      <w:lvlJc w:val="left"/>
+      <w:pPr>
+        <w:ind w:left="5760" w:hanging="360"/>
+      </w:pPr>
+      <w:rPr>
+        <w:rFonts w:ascii="Courier New" w:hAnsi="Courier New" w:cs="Courier New" w:hint="default"/>
+      </w:rPr>
+    </w:lvl>
+    <w:lvl w:ilvl="8" w:tplc="04090005" w:tentative="1">
+      <w:start w:val="1"/>
+      <w:numFmt w:val="bullet"/>
+      <w:lvlText w:val=""/>
+      <w:lvlJc w:val="left"/>
+      <w:pPr>
+        <w:ind w:left="6480" w:hanging="360"/>
+      </w:pPr>
+      <w:rPr>
+        <w:rFonts w:ascii="Wingdings" w:hAnsi="Wingdings" w:hint="default"/>
+      </w:rPr>
+    </w:lvl>
+  </w:abstractNum>
+  <w:abstractNum w:abstractNumId="4" w15:restartNumberingAfterBreak="0">
     <w:nsid w:val="56246813"/>
     <w:multiLevelType w:val="multilevel"/>
     <w:tmpl w:val="B9E07A5E"/>
@@ -2171,7 +3574,7 @@
       </w:rPr>
     </w:lvl>
   </w:abstractNum>
-  <w:abstractNum w:abstractNumId="4" w15:restartNumberingAfterBreak="0">
+  <w:abstractNum w:abstractNumId="5" w15:restartNumberingAfterBreak="0">
     <w:nsid w:val="7CF62DAF"/>
     <w:multiLevelType w:val="multilevel"/>
     <w:tmpl w:val="A266AD64"/>
@@ -2324,16 +3727,19 @@
     <w:abstractNumId w:val="2"/>
   </w:num>
   <w:num w:numId="2">
-    <w:abstractNumId w:val="3"/>
+    <w:abstractNumId w:val="4"/>
   </w:num>
   <w:num w:numId="3">
-    <w:abstractNumId w:val="4"/>
+    <w:abstractNumId w:val="5"/>
   </w:num>
   <w:num w:numId="4">
     <w:abstractNumId w:val="1"/>
   </w:num>
   <w:num w:numId="5">
     <w:abstractNumId w:val="0"/>
+  </w:num>
+  <w:num w:numId="6">
+    <w:abstractNumId w:val="3"/>
   </w:num>
 </w:numbering>
 </file>
@@ -2964,6 +4370,17 @@
       <w:iCs/>
     </w:rPr>
   </w:style>
+  <w:style w:type="paragraph" w:styleId="ListParagraph">
+    <w:name w:val="List Paragraph"/>
+    <w:basedOn w:val="Normal"/>
+    <w:uiPriority w:val="34"/>
+    <w:qFormat/>
+    <w:rsid w:val="006A45E2"/>
+    <w:pPr>
+      <w:ind w:left="720"/>
+      <w:contextualSpacing/>
+    </w:pPr>
+  </w:style>
 </w:styles>
 </file>
 

</xml_diff>